<commit_message>
Agregación de mis tablas personales
--- Registro de defectos
--- Registro de tiempo
</commit_message>
<xml_diff>
--- a/Documentación/Parte Documentación.docx
+++ b/Documentación/Parte Documentación.docx
@@ -118,7 +118,7 @@
       <w:r>
         <w:rPr>
           <w:noProof/>
-          <w:lang w:val="es-ES" w:eastAsia="es-ES"/>
+          <w:lang w:eastAsia="es-MX"/>
         </w:rPr>
         <w:drawing>
           <wp:anchor distT="0" distB="0" distL="114300" distR="114300" simplePos="0" relativeHeight="251658240" behindDoc="0" locked="0" layoutInCell="1" allowOverlap="1">
@@ -219,7 +219,7 @@
       <w:r>
         <w:rPr>
           <w:noProof/>
-          <w:lang w:val="es-ES" w:eastAsia="es-ES"/>
+          <w:lang w:eastAsia="es-MX"/>
         </w:rPr>
         <w:drawing>
           <wp:anchor distT="0" distB="0" distL="114300" distR="114300" simplePos="0" relativeHeight="251659264" behindDoc="0" locked="0" layoutInCell="1" allowOverlap="1">
@@ -305,793 +305,6 @@
         <w:t xml:space="preserve">Cuaderno de registro de tiempos. </w:t>
       </w:r>
     </w:p>
-    <w:tbl>
-      <w:tblPr>
-        <w:tblStyle w:val="Tablaconcuadrcula"/>
-        <w:tblpPr w:leftFromText="141" w:rightFromText="141" w:vertAnchor="page" w:horzAnchor="margin" w:tblpXSpec="center" w:tblpY="2176"/>
-        <w:tblW w:w="10910" w:type="dxa"/>
-        <w:tblLayout w:type="fixed"/>
-        <w:tblLook w:val="0000" w:firstRow="0" w:lastRow="0" w:firstColumn="0" w:lastColumn="0" w:noHBand="0" w:noVBand="0"/>
-      </w:tblPr>
-      <w:tblGrid>
-        <w:gridCol w:w="988"/>
-        <w:gridCol w:w="1134"/>
-        <w:gridCol w:w="1134"/>
-        <w:gridCol w:w="1275"/>
-        <w:gridCol w:w="993"/>
-        <w:gridCol w:w="1134"/>
-        <w:gridCol w:w="4252"/>
-      </w:tblGrid>
-      <w:tr>
-        <w:trPr>
-          <w:trHeight w:val="278"/>
-        </w:trPr>
-        <w:tc>
-          <w:tcPr>
-            <w:tcW w:w="988" w:type="dxa"/>
-          </w:tcPr>
-          <w:p>
-            <w:pPr>
-              <w:jc w:val="center"/>
-              <w:rPr>
-                <w:rFonts w:ascii="Tahoma" w:eastAsia="Tahoma" w:hAnsi="Tahoma"/>
-                <w:b/>
-                <w:sz w:val="16"/>
-              </w:rPr>
-            </w:pPr>
-            <w:r>
-              <w:rPr>
-                <w:rFonts w:ascii="Tahoma" w:eastAsia="Tahoma" w:hAnsi="Tahoma"/>
-                <w:b/>
-                <w:sz w:val="16"/>
-              </w:rPr>
-              <w:t>Fecha</w:t>
-            </w:r>
-          </w:p>
-        </w:tc>
-        <w:tc>
-          <w:tcPr>
-            <w:tcW w:w="1134" w:type="dxa"/>
-          </w:tcPr>
-          <w:p>
-            <w:pPr>
-              <w:jc w:val="center"/>
-              <w:rPr>
-                <w:rFonts w:ascii="Tahoma" w:eastAsia="Tahoma" w:hAnsi="Tahoma"/>
-                <w:b/>
-                <w:sz w:val="16"/>
-              </w:rPr>
-            </w:pPr>
-            <w:r>
-              <w:rPr>
-                <w:rFonts w:ascii="Tahoma" w:eastAsia="Tahoma" w:hAnsi="Tahoma"/>
-                <w:b/>
-                <w:sz w:val="16"/>
-              </w:rPr>
-              <w:t>Inicio</w:t>
-            </w:r>
-          </w:p>
-        </w:tc>
-        <w:tc>
-          <w:tcPr>
-            <w:tcW w:w="1134" w:type="dxa"/>
-          </w:tcPr>
-          <w:p>
-            <w:pPr>
-              <w:jc w:val="center"/>
-              <w:rPr>
-                <w:rFonts w:ascii="Tahoma" w:eastAsia="Tahoma" w:hAnsi="Tahoma"/>
-                <w:b/>
-                <w:sz w:val="16"/>
-              </w:rPr>
-            </w:pPr>
-            <w:r>
-              <w:rPr>
-                <w:rFonts w:ascii="Tahoma" w:eastAsia="Tahoma" w:hAnsi="Tahoma"/>
-                <w:b/>
-                <w:sz w:val="16"/>
-              </w:rPr>
-              <w:t>Fin</w:t>
-            </w:r>
-          </w:p>
-        </w:tc>
-        <w:tc>
-          <w:tcPr>
-            <w:tcW w:w="1275" w:type="dxa"/>
-          </w:tcPr>
-          <w:p>
-            <w:pPr>
-              <w:jc w:val="center"/>
-              <w:rPr>
-                <w:rFonts w:ascii="Tahoma" w:eastAsia="Tahoma" w:hAnsi="Tahoma"/>
-                <w:b/>
-                <w:sz w:val="16"/>
-              </w:rPr>
-            </w:pPr>
-            <w:r>
-              <w:rPr>
-                <w:rFonts w:ascii="Tahoma" w:eastAsia="Tahoma" w:hAnsi="Tahoma"/>
-                <w:b/>
-                <w:sz w:val="16"/>
-              </w:rPr>
-              <w:t>Interrupción</w:t>
-            </w:r>
-          </w:p>
-        </w:tc>
-        <w:tc>
-          <w:tcPr>
-            <w:tcW w:w="993" w:type="dxa"/>
-          </w:tcPr>
-          <w:p>
-            <w:pPr>
-              <w:jc w:val="center"/>
-              <w:rPr>
-                <w:rFonts w:ascii="Tahoma" w:eastAsia="Tahoma" w:hAnsi="Tahoma"/>
-                <w:b/>
-                <w:sz w:val="16"/>
-              </w:rPr>
-            </w:pPr>
-            <w:r>
-              <w:rPr>
-                <w:rFonts w:ascii="Tahoma" w:eastAsia="Tahoma" w:hAnsi="Tahoma"/>
-                <w:b/>
-                <w:sz w:val="16"/>
-              </w:rPr>
-              <w:t>Tiempo</w:t>
-            </w:r>
-          </w:p>
-        </w:tc>
-        <w:tc>
-          <w:tcPr>
-            <w:tcW w:w="1134" w:type="dxa"/>
-          </w:tcPr>
-          <w:p>
-            <w:pPr>
-              <w:jc w:val="center"/>
-              <w:rPr>
-                <w:rFonts w:ascii="Tahoma" w:eastAsia="Tahoma" w:hAnsi="Tahoma"/>
-                <w:b/>
-                <w:sz w:val="16"/>
-              </w:rPr>
-            </w:pPr>
-            <w:r>
-              <w:rPr>
-                <w:rFonts w:ascii="Tahoma" w:eastAsia="Tahoma" w:hAnsi="Tahoma"/>
-                <w:b/>
-                <w:sz w:val="16"/>
-              </w:rPr>
-              <w:t>Actividad</w:t>
-            </w:r>
-          </w:p>
-        </w:tc>
-        <w:tc>
-          <w:tcPr>
-            <w:tcW w:w="4252" w:type="dxa"/>
-          </w:tcPr>
-          <w:p>
-            <w:pPr>
-              <w:jc w:val="center"/>
-              <w:rPr>
-                <w:rFonts w:ascii="Tahoma" w:eastAsia="Tahoma" w:hAnsi="Tahoma"/>
-                <w:b/>
-                <w:sz w:val="16"/>
-              </w:rPr>
-            </w:pPr>
-            <w:r>
-              <w:rPr>
-                <w:rFonts w:ascii="Tahoma" w:eastAsia="Tahoma" w:hAnsi="Tahoma"/>
-                <w:b/>
-                <w:sz w:val="16"/>
-              </w:rPr>
-              <w:t>Comentarios</w:t>
-            </w:r>
-          </w:p>
-        </w:tc>
-      </w:tr>
-      <w:tr>
-        <w:trPr>
-          <w:trHeight w:val="344"/>
-        </w:trPr>
-        <w:tc>
-          <w:tcPr>
-            <w:tcW w:w="988" w:type="dxa"/>
-          </w:tcPr>
-          <w:p>
-            <w:pPr>
-              <w:jc w:val="center"/>
-              <w:rPr>
-                <w:rFonts w:ascii="Times New Roman" w:eastAsia="Times New Roman" w:hAnsi="Times New Roman"/>
-                <w:sz w:val="24"/>
-              </w:rPr>
-            </w:pPr>
-            <w:r>
-              <w:rPr>
-                <w:rFonts w:ascii="Times New Roman" w:eastAsia="Times New Roman" w:hAnsi="Times New Roman"/>
-                <w:sz w:val="24"/>
-              </w:rPr>
-              <w:t>15/2</w:t>
-            </w:r>
-          </w:p>
-        </w:tc>
-        <w:tc>
-          <w:tcPr>
-            <w:tcW w:w="1134" w:type="dxa"/>
-          </w:tcPr>
-          <w:p>
-            <w:pPr>
-              <w:jc w:val="center"/>
-              <w:rPr>
-                <w:rFonts w:ascii="Times New Roman" w:eastAsia="Times New Roman" w:hAnsi="Times New Roman"/>
-                <w:sz w:val="24"/>
-              </w:rPr>
-            </w:pPr>
-            <w:r>
-              <w:rPr>
-                <w:rFonts w:ascii="Times New Roman" w:eastAsia="Times New Roman" w:hAnsi="Times New Roman"/>
-                <w:sz w:val="24"/>
-              </w:rPr>
-              <w:t>5:</w:t>
-            </w:r>
-            <w:r>
-              <w:rPr>
-                <w:rFonts w:ascii="Times New Roman" w:eastAsia="Times New Roman" w:hAnsi="Times New Roman"/>
-                <w:sz w:val="24"/>
-              </w:rPr>
-              <w:t>00 p.m.</w:t>
-            </w:r>
-            <w:bookmarkStart w:id="0" w:name="_GoBack"/>
-            <w:bookmarkEnd w:id="0"/>
-          </w:p>
-        </w:tc>
-        <w:tc>
-          <w:tcPr>
-            <w:tcW w:w="1134" w:type="dxa"/>
-          </w:tcPr>
-          <w:p>
-            <w:pPr>
-              <w:jc w:val="center"/>
-              <w:rPr>
-                <w:rFonts w:ascii="Times New Roman" w:eastAsia="Times New Roman" w:hAnsi="Times New Roman"/>
-                <w:sz w:val="24"/>
-              </w:rPr>
-            </w:pPr>
-            <w:r>
-              <w:rPr>
-                <w:rFonts w:ascii="Times New Roman" w:eastAsia="Times New Roman" w:hAnsi="Times New Roman"/>
-                <w:sz w:val="24"/>
-              </w:rPr>
-              <w:t>5:30 p.m.</w:t>
-            </w:r>
-          </w:p>
-        </w:tc>
-        <w:tc>
-          <w:tcPr>
-            <w:tcW w:w="1275" w:type="dxa"/>
-          </w:tcPr>
-          <w:p>
-            <w:pPr>
-              <w:jc w:val="center"/>
-              <w:rPr>
-                <w:rFonts w:ascii="Times New Roman" w:eastAsia="Times New Roman" w:hAnsi="Times New Roman"/>
-                <w:sz w:val="24"/>
-              </w:rPr>
-            </w:pPr>
-            <w:r>
-              <w:rPr>
-                <w:rFonts w:ascii="Times New Roman" w:eastAsia="Times New Roman" w:hAnsi="Times New Roman"/>
-                <w:sz w:val="24"/>
-              </w:rPr>
-              <w:t>10</w:t>
-            </w:r>
-          </w:p>
-        </w:tc>
-        <w:tc>
-          <w:tcPr>
-            <w:tcW w:w="993" w:type="dxa"/>
-          </w:tcPr>
-          <w:p>
-            <w:pPr>
-              <w:jc w:val="center"/>
-              <w:rPr>
-                <w:rFonts w:ascii="Times New Roman" w:eastAsia="Times New Roman" w:hAnsi="Times New Roman"/>
-                <w:sz w:val="24"/>
-              </w:rPr>
-            </w:pPr>
-            <w:r>
-              <w:rPr>
-                <w:rFonts w:ascii="Times New Roman" w:eastAsia="Times New Roman" w:hAnsi="Times New Roman"/>
-                <w:sz w:val="24"/>
-              </w:rPr>
-              <w:t>20</w:t>
-            </w:r>
-          </w:p>
-        </w:tc>
-        <w:tc>
-          <w:tcPr>
-            <w:tcW w:w="1134" w:type="dxa"/>
-          </w:tcPr>
-          <w:p>
-            <w:pPr>
-              <w:jc w:val="center"/>
-              <w:rPr>
-                <w:rFonts w:ascii="Times New Roman" w:eastAsia="Times New Roman" w:hAnsi="Times New Roman"/>
-                <w:sz w:val="24"/>
-              </w:rPr>
-            </w:pPr>
-            <w:r>
-              <w:rPr>
-                <w:rFonts w:ascii="Times New Roman" w:eastAsia="Times New Roman" w:hAnsi="Times New Roman"/>
-                <w:sz w:val="24"/>
-              </w:rPr>
-              <w:t>Análisis</w:t>
-            </w:r>
-          </w:p>
-        </w:tc>
-        <w:tc>
-          <w:tcPr>
-            <w:tcW w:w="4252" w:type="dxa"/>
-          </w:tcPr>
-          <w:p>
-            <w:pPr>
-              <w:jc w:val="center"/>
-              <w:rPr>
-                <w:rFonts w:ascii="Times New Roman" w:eastAsia="Times New Roman" w:hAnsi="Times New Roman"/>
-                <w:sz w:val="24"/>
-              </w:rPr>
-            </w:pPr>
-            <w:r>
-              <w:rPr>
-                <w:rFonts w:ascii="Times New Roman" w:eastAsia="Times New Roman" w:hAnsi="Times New Roman"/>
-                <w:sz w:val="24"/>
-              </w:rPr>
-              <w:t>Análisis del diagrama de clases.</w:t>
-            </w:r>
-          </w:p>
-        </w:tc>
-      </w:tr>
-      <w:tr>
-        <w:trPr>
-          <w:trHeight w:val="344"/>
-        </w:trPr>
-        <w:tc>
-          <w:tcPr>
-            <w:tcW w:w="988" w:type="dxa"/>
-          </w:tcPr>
-          <w:p>
-            <w:pPr>
-              <w:jc w:val="center"/>
-              <w:rPr>
-                <w:rFonts w:ascii="Times New Roman" w:eastAsia="Times New Roman" w:hAnsi="Times New Roman"/>
-                <w:sz w:val="24"/>
-              </w:rPr>
-            </w:pPr>
-            <w:r>
-              <w:rPr>
-                <w:rFonts w:ascii="Times New Roman" w:eastAsia="Times New Roman" w:hAnsi="Times New Roman"/>
-                <w:sz w:val="24"/>
-              </w:rPr>
-              <w:t>15/2</w:t>
-            </w:r>
-          </w:p>
-        </w:tc>
-        <w:tc>
-          <w:tcPr>
-            <w:tcW w:w="1134" w:type="dxa"/>
-          </w:tcPr>
-          <w:p>
-            <w:pPr>
-              <w:jc w:val="center"/>
-              <w:rPr>
-                <w:rFonts w:ascii="Times New Roman" w:eastAsia="Times New Roman" w:hAnsi="Times New Roman"/>
-                <w:sz w:val="24"/>
-              </w:rPr>
-            </w:pPr>
-            <w:r>
-              <w:rPr>
-                <w:rFonts w:ascii="Times New Roman" w:eastAsia="Times New Roman" w:hAnsi="Times New Roman"/>
-                <w:sz w:val="24"/>
-              </w:rPr>
-              <w:t>6:09</w:t>
-            </w:r>
-          </w:p>
-        </w:tc>
-        <w:tc>
-          <w:tcPr>
-            <w:tcW w:w="1134" w:type="dxa"/>
-          </w:tcPr>
-          <w:p>
-            <w:pPr>
-              <w:jc w:val="center"/>
-              <w:rPr>
-                <w:rFonts w:ascii="Times New Roman" w:eastAsia="Times New Roman" w:hAnsi="Times New Roman"/>
-                <w:sz w:val="24"/>
-              </w:rPr>
-            </w:pPr>
-            <w:r>
-              <w:rPr>
-                <w:rFonts w:ascii="Times New Roman" w:eastAsia="Times New Roman" w:hAnsi="Times New Roman"/>
-                <w:sz w:val="24"/>
-              </w:rPr>
-              <w:t>6:54</w:t>
-            </w:r>
-          </w:p>
-        </w:tc>
-        <w:tc>
-          <w:tcPr>
-            <w:tcW w:w="1275" w:type="dxa"/>
-          </w:tcPr>
-          <w:p>
-            <w:pPr>
-              <w:jc w:val="center"/>
-              <w:rPr>
-                <w:rFonts w:ascii="Times New Roman" w:eastAsia="Times New Roman" w:hAnsi="Times New Roman"/>
-                <w:sz w:val="24"/>
-              </w:rPr>
-            </w:pPr>
-            <w:r>
-              <w:rPr>
-                <w:rFonts w:ascii="Times New Roman" w:eastAsia="Times New Roman" w:hAnsi="Times New Roman"/>
-                <w:sz w:val="24"/>
-              </w:rPr>
-              <w:t>5</w:t>
-            </w:r>
-          </w:p>
-        </w:tc>
-        <w:tc>
-          <w:tcPr>
-            <w:tcW w:w="993" w:type="dxa"/>
-          </w:tcPr>
-          <w:p>
-            <w:pPr>
-              <w:jc w:val="center"/>
-              <w:rPr>
-                <w:rFonts w:ascii="Times New Roman" w:eastAsia="Times New Roman" w:hAnsi="Times New Roman"/>
-                <w:sz w:val="24"/>
-              </w:rPr>
-            </w:pPr>
-            <w:r>
-              <w:rPr>
-                <w:rFonts w:ascii="Times New Roman" w:eastAsia="Times New Roman" w:hAnsi="Times New Roman"/>
-                <w:sz w:val="24"/>
-              </w:rPr>
-              <w:t>40</w:t>
-            </w:r>
-          </w:p>
-        </w:tc>
-        <w:tc>
-          <w:tcPr>
-            <w:tcW w:w="1134" w:type="dxa"/>
-          </w:tcPr>
-          <w:p>
-            <w:pPr>
-              <w:jc w:val="center"/>
-              <w:rPr>
-                <w:rFonts w:ascii="Times New Roman" w:eastAsia="Times New Roman" w:hAnsi="Times New Roman"/>
-                <w:sz w:val="24"/>
-              </w:rPr>
-            </w:pPr>
-            <w:r>
-              <w:rPr>
-                <w:rFonts w:ascii="Times New Roman" w:eastAsia="Times New Roman" w:hAnsi="Times New Roman"/>
-                <w:sz w:val="24"/>
-              </w:rPr>
-              <w:t>Codificar</w:t>
-            </w:r>
-          </w:p>
-        </w:tc>
-        <w:tc>
-          <w:tcPr>
-            <w:tcW w:w="4252" w:type="dxa"/>
-          </w:tcPr>
-          <w:p>
-            <w:pPr>
-              <w:jc w:val="center"/>
-              <w:rPr>
-                <w:rFonts w:ascii="Times New Roman" w:eastAsia="Times New Roman" w:hAnsi="Times New Roman"/>
-                <w:sz w:val="24"/>
-              </w:rPr>
-            </w:pPr>
-            <w:r>
-              <w:rPr>
-                <w:rFonts w:ascii="Times New Roman" w:eastAsia="Times New Roman" w:hAnsi="Times New Roman"/>
-                <w:sz w:val="24"/>
-              </w:rPr>
-              <w:t>Codificar las clases con sus métodos</w:t>
-            </w:r>
-          </w:p>
-        </w:tc>
-      </w:tr>
-      <w:tr>
-        <w:trPr>
-          <w:trHeight w:val="342"/>
-        </w:trPr>
-        <w:tc>
-          <w:tcPr>
-            <w:tcW w:w="988" w:type="dxa"/>
-          </w:tcPr>
-          <w:p>
-            <w:pPr>
-              <w:jc w:val="center"/>
-              <w:rPr>
-                <w:rFonts w:ascii="Times New Roman" w:eastAsia="Times New Roman" w:hAnsi="Times New Roman"/>
-                <w:sz w:val="24"/>
-              </w:rPr>
-            </w:pPr>
-            <w:r>
-              <w:rPr>
-                <w:rFonts w:ascii="Times New Roman" w:eastAsia="Times New Roman" w:hAnsi="Times New Roman"/>
-                <w:sz w:val="24"/>
-              </w:rPr>
-              <w:t>15/2</w:t>
-            </w:r>
-          </w:p>
-        </w:tc>
-        <w:tc>
-          <w:tcPr>
-            <w:tcW w:w="1134" w:type="dxa"/>
-          </w:tcPr>
-          <w:p>
-            <w:pPr>
-              <w:jc w:val="center"/>
-              <w:rPr>
-                <w:rFonts w:ascii="Times New Roman" w:eastAsia="Times New Roman" w:hAnsi="Times New Roman"/>
-                <w:sz w:val="24"/>
-              </w:rPr>
-            </w:pPr>
-            <w:r>
-              <w:rPr>
-                <w:rFonts w:ascii="Times New Roman" w:eastAsia="Times New Roman" w:hAnsi="Times New Roman"/>
-                <w:sz w:val="24"/>
-              </w:rPr>
-              <w:t>9:00</w:t>
-            </w:r>
-          </w:p>
-        </w:tc>
-        <w:tc>
-          <w:tcPr>
-            <w:tcW w:w="1134" w:type="dxa"/>
-          </w:tcPr>
-          <w:p>
-            <w:pPr>
-              <w:jc w:val="center"/>
-              <w:rPr>
-                <w:rFonts w:ascii="Times New Roman" w:eastAsia="Times New Roman" w:hAnsi="Times New Roman"/>
-                <w:sz w:val="24"/>
-              </w:rPr>
-            </w:pPr>
-            <w:r>
-              <w:rPr>
-                <w:rFonts w:ascii="Times New Roman" w:eastAsia="Times New Roman" w:hAnsi="Times New Roman"/>
-                <w:sz w:val="24"/>
-              </w:rPr>
-              <w:t>9:30</w:t>
-            </w:r>
-          </w:p>
-        </w:tc>
-        <w:tc>
-          <w:tcPr>
-            <w:tcW w:w="1275" w:type="dxa"/>
-          </w:tcPr>
-          <w:p>
-            <w:pPr>
-              <w:jc w:val="center"/>
-              <w:rPr>
-                <w:rFonts w:ascii="Times New Roman" w:eastAsia="Times New Roman" w:hAnsi="Times New Roman"/>
-                <w:sz w:val="24"/>
-              </w:rPr>
-            </w:pPr>
-          </w:p>
-        </w:tc>
-        <w:tc>
-          <w:tcPr>
-            <w:tcW w:w="993" w:type="dxa"/>
-          </w:tcPr>
-          <w:p>
-            <w:pPr>
-              <w:jc w:val="center"/>
-              <w:rPr>
-                <w:rFonts w:ascii="Times New Roman" w:eastAsia="Times New Roman" w:hAnsi="Times New Roman"/>
-                <w:sz w:val="24"/>
-              </w:rPr>
-            </w:pPr>
-            <w:r>
-              <w:rPr>
-                <w:rFonts w:ascii="Times New Roman" w:eastAsia="Times New Roman" w:hAnsi="Times New Roman"/>
-                <w:sz w:val="24"/>
-              </w:rPr>
-              <w:t>30</w:t>
-            </w:r>
-          </w:p>
-        </w:tc>
-        <w:tc>
-          <w:tcPr>
-            <w:tcW w:w="1134" w:type="dxa"/>
-          </w:tcPr>
-          <w:p>
-            <w:pPr>
-              <w:jc w:val="center"/>
-              <w:rPr>
-                <w:rFonts w:ascii="Times New Roman" w:eastAsia="Times New Roman" w:hAnsi="Times New Roman"/>
-                <w:sz w:val="24"/>
-              </w:rPr>
-            </w:pPr>
-            <w:r>
-              <w:rPr>
-                <w:rFonts w:ascii="Times New Roman" w:eastAsia="Times New Roman" w:hAnsi="Times New Roman"/>
-                <w:sz w:val="24"/>
-              </w:rPr>
-              <w:t>Revisión</w:t>
-            </w:r>
-          </w:p>
-        </w:tc>
-        <w:tc>
-          <w:tcPr>
-            <w:tcW w:w="4252" w:type="dxa"/>
-          </w:tcPr>
-          <w:p>
-            <w:pPr>
-              <w:jc w:val="center"/>
-              <w:rPr>
-                <w:rFonts w:ascii="Times New Roman" w:eastAsia="Times New Roman" w:hAnsi="Times New Roman"/>
-                <w:sz w:val="24"/>
-              </w:rPr>
-            </w:pPr>
-            <w:r>
-              <w:rPr>
-                <w:rFonts w:ascii="Times New Roman" w:eastAsia="Times New Roman" w:hAnsi="Times New Roman"/>
-                <w:sz w:val="24"/>
-              </w:rPr>
-              <w:t>Revisión de la sintaxis y estructura de las clases.</w:t>
-            </w:r>
-          </w:p>
-        </w:tc>
-      </w:tr>
-      <w:tr>
-        <w:trPr>
-          <w:trHeight w:val="344"/>
-        </w:trPr>
-        <w:tc>
-          <w:tcPr>
-            <w:tcW w:w="988" w:type="dxa"/>
-          </w:tcPr>
-          <w:p>
-            <w:pPr>
-              <w:jc w:val="center"/>
-              <w:rPr>
-                <w:rFonts w:ascii="Times New Roman" w:eastAsia="Times New Roman" w:hAnsi="Times New Roman"/>
-                <w:sz w:val="24"/>
-              </w:rPr>
-            </w:pPr>
-            <w:r>
-              <w:rPr>
-                <w:rFonts w:ascii="Times New Roman" w:eastAsia="Times New Roman" w:hAnsi="Times New Roman"/>
-                <w:sz w:val="24"/>
-              </w:rPr>
-              <w:t>15/2</w:t>
-            </w:r>
-          </w:p>
-        </w:tc>
-        <w:tc>
-          <w:tcPr>
-            <w:tcW w:w="1134" w:type="dxa"/>
-          </w:tcPr>
-          <w:p>
-            <w:pPr>
-              <w:jc w:val="center"/>
-              <w:rPr>
-                <w:rFonts w:ascii="Times New Roman" w:eastAsia="Times New Roman" w:hAnsi="Times New Roman"/>
-                <w:sz w:val="24"/>
-              </w:rPr>
-            </w:pPr>
-            <w:r>
-              <w:rPr>
-                <w:rFonts w:ascii="Times New Roman" w:eastAsia="Times New Roman" w:hAnsi="Times New Roman"/>
-                <w:sz w:val="24"/>
-              </w:rPr>
-              <w:t>10:15</w:t>
-            </w:r>
-          </w:p>
-        </w:tc>
-        <w:tc>
-          <w:tcPr>
-            <w:tcW w:w="1134" w:type="dxa"/>
-          </w:tcPr>
-          <w:p>
-            <w:pPr>
-              <w:jc w:val="center"/>
-              <w:rPr>
-                <w:rFonts w:ascii="Times New Roman" w:eastAsia="Times New Roman" w:hAnsi="Times New Roman"/>
-                <w:sz w:val="24"/>
-              </w:rPr>
-            </w:pPr>
-            <w:r>
-              <w:rPr>
-                <w:rFonts w:ascii="Times New Roman" w:eastAsia="Times New Roman" w:hAnsi="Times New Roman"/>
-                <w:sz w:val="24"/>
-              </w:rPr>
-              <w:t>10:30</w:t>
-            </w:r>
-          </w:p>
-        </w:tc>
-        <w:tc>
-          <w:tcPr>
-            <w:tcW w:w="1275" w:type="dxa"/>
-          </w:tcPr>
-          <w:p>
-            <w:pPr>
-              <w:jc w:val="center"/>
-              <w:rPr>
-                <w:rFonts w:ascii="Times New Roman" w:eastAsia="Times New Roman" w:hAnsi="Times New Roman"/>
-                <w:sz w:val="24"/>
-              </w:rPr>
-            </w:pPr>
-          </w:p>
-        </w:tc>
-        <w:tc>
-          <w:tcPr>
-            <w:tcW w:w="993" w:type="dxa"/>
-          </w:tcPr>
-          <w:p>
-            <w:pPr>
-              <w:jc w:val="center"/>
-              <w:rPr>
-                <w:rFonts w:ascii="Times New Roman" w:eastAsia="Times New Roman" w:hAnsi="Times New Roman"/>
-                <w:sz w:val="24"/>
-              </w:rPr>
-            </w:pPr>
-            <w:r>
-              <w:rPr>
-                <w:rFonts w:ascii="Times New Roman" w:eastAsia="Times New Roman" w:hAnsi="Times New Roman"/>
-                <w:sz w:val="24"/>
-              </w:rPr>
-              <w:t>15</w:t>
-            </w:r>
-          </w:p>
-        </w:tc>
-        <w:tc>
-          <w:tcPr>
-            <w:tcW w:w="1134" w:type="dxa"/>
-          </w:tcPr>
-          <w:p>
-            <w:pPr>
-              <w:jc w:val="center"/>
-              <w:rPr>
-                <w:rFonts w:ascii="Times New Roman" w:eastAsia="Times New Roman" w:hAnsi="Times New Roman"/>
-                <w:sz w:val="24"/>
-              </w:rPr>
-            </w:pPr>
-            <w:r>
-              <w:rPr>
-                <w:rFonts w:ascii="Times New Roman" w:eastAsia="Times New Roman" w:hAnsi="Times New Roman"/>
-                <w:sz w:val="24"/>
-              </w:rPr>
-              <w:t>Cambios</w:t>
-            </w:r>
-          </w:p>
-        </w:tc>
-        <w:tc>
-          <w:tcPr>
-            <w:tcW w:w="4252" w:type="dxa"/>
-          </w:tcPr>
-          <w:p>
-            <w:pPr>
-              <w:jc w:val="center"/>
-              <w:rPr>
-                <w:rFonts w:ascii="Times New Roman" w:eastAsia="Times New Roman" w:hAnsi="Times New Roman"/>
-                <w:sz w:val="24"/>
-              </w:rPr>
-            </w:pPr>
-            <w:r>
-              <w:rPr>
-                <w:rFonts w:ascii="Times New Roman" w:eastAsia="Times New Roman" w:hAnsi="Times New Roman"/>
-                <w:sz w:val="24"/>
-              </w:rPr>
-              <w:t>Corrección diagrama de clases.</w:t>
-            </w:r>
-          </w:p>
-        </w:tc>
-      </w:tr>
-    </w:tbl>
     <w:p>
       <w:pPr>
         <w:pStyle w:val="Ttulo3"/>
@@ -1102,9 +315,682 @@
       </w:r>
       <w:proofErr w:type="spellEnd"/>
       <w:r>
-        <w:t xml:space="preserve"> Luis Puc Chan:</w:t>
+        <w:t xml:space="preserve"> Luis </w:t>
+      </w:r>
+      <w:proofErr w:type="spellStart"/>
+      <w:r>
+        <w:t>Puc</w:t>
+      </w:r>
+      <w:proofErr w:type="spellEnd"/>
+      <w:r>
+        <w:t xml:space="preserve"> Chan:</w:t>
       </w:r>
     </w:p>
+    <w:tbl>
+      <w:tblPr>
+        <w:tblStyle w:val="Tablaconcuadrcula"/>
+        <w:tblpPr w:leftFromText="141" w:rightFromText="141" w:vertAnchor="page" w:horzAnchor="margin" w:tblpXSpec="center" w:tblpY="2266"/>
+        <w:tblW w:w="10910" w:type="dxa"/>
+        <w:tblLayout w:type="fixed"/>
+        <w:tblLook w:val="0000" w:firstRow="0" w:lastRow="0" w:firstColumn="0" w:lastColumn="0" w:noHBand="0" w:noVBand="0"/>
+      </w:tblPr>
+      <w:tblGrid>
+        <w:gridCol w:w="988"/>
+        <w:gridCol w:w="850"/>
+        <w:gridCol w:w="992"/>
+        <w:gridCol w:w="1276"/>
+        <w:gridCol w:w="1134"/>
+        <w:gridCol w:w="1559"/>
+        <w:gridCol w:w="4111"/>
+      </w:tblGrid>
+      <w:tr>
+        <w:trPr>
+          <w:trHeight w:val="278"/>
+        </w:trPr>
+        <w:tc>
+          <w:tcPr>
+            <w:tcW w:w="10910" w:type="dxa"/>
+            <w:gridSpan w:val="7"/>
+          </w:tcPr>
+          <w:p>
+            <w:pPr>
+              <w:jc w:val="center"/>
+              <w:rPr>
+                <w:rFonts w:ascii="Tahoma" w:eastAsia="Tahoma" w:hAnsi="Tahoma"/>
+                <w:b/>
+                <w:sz w:val="16"/>
+              </w:rPr>
+            </w:pPr>
+            <w:r>
+              <w:rPr>
+                <w:rStyle w:val="apple-converted-space"/>
+                <w:rFonts w:ascii="Times New Roman" w:hAnsi="Times New Roman" w:cs="Times New Roman"/>
+                <w:sz w:val="24"/>
+                <w:szCs w:val="24"/>
+                <w:shd w:val="clear" w:color="auto" w:fill="FFFFFF"/>
+              </w:rPr>
+              <w:t> </w:t>
+            </w:r>
+            <w:r>
+              <w:rPr>
+                <w:rFonts w:ascii="Times New Roman" w:hAnsi="Times New Roman" w:cs="Times New Roman"/>
+                <w:sz w:val="24"/>
+                <w:szCs w:val="24"/>
+                <w:shd w:val="clear" w:color="auto" w:fill="FFFFFF"/>
+              </w:rPr>
+              <w:t>Registro de Tiempo</w:t>
+            </w:r>
+          </w:p>
+        </w:tc>
+      </w:tr>
+      <w:tr>
+        <w:trPr>
+          <w:trHeight w:val="278"/>
+        </w:trPr>
+        <w:tc>
+          <w:tcPr>
+            <w:tcW w:w="988" w:type="dxa"/>
+          </w:tcPr>
+          <w:p>
+            <w:pPr>
+              <w:jc w:val="center"/>
+              <w:rPr>
+                <w:rFonts w:ascii="Tahoma" w:eastAsia="Tahoma" w:hAnsi="Tahoma"/>
+                <w:b/>
+                <w:sz w:val="16"/>
+              </w:rPr>
+            </w:pPr>
+            <w:r>
+              <w:rPr>
+                <w:rFonts w:ascii="Tahoma" w:eastAsia="Tahoma" w:hAnsi="Tahoma"/>
+                <w:b/>
+                <w:sz w:val="16"/>
+              </w:rPr>
+              <w:t>Fecha</w:t>
+            </w:r>
+          </w:p>
+        </w:tc>
+        <w:tc>
+          <w:tcPr>
+            <w:tcW w:w="850" w:type="dxa"/>
+          </w:tcPr>
+          <w:p>
+            <w:pPr>
+              <w:jc w:val="center"/>
+              <w:rPr>
+                <w:rFonts w:ascii="Tahoma" w:eastAsia="Tahoma" w:hAnsi="Tahoma"/>
+                <w:b/>
+                <w:sz w:val="16"/>
+              </w:rPr>
+            </w:pPr>
+            <w:r>
+              <w:rPr>
+                <w:rFonts w:ascii="Tahoma" w:eastAsia="Tahoma" w:hAnsi="Tahoma"/>
+                <w:b/>
+                <w:sz w:val="16"/>
+              </w:rPr>
+              <w:t>Inicio</w:t>
+            </w:r>
+          </w:p>
+        </w:tc>
+        <w:tc>
+          <w:tcPr>
+            <w:tcW w:w="992" w:type="dxa"/>
+          </w:tcPr>
+          <w:p>
+            <w:pPr>
+              <w:jc w:val="center"/>
+              <w:rPr>
+                <w:rFonts w:ascii="Tahoma" w:eastAsia="Tahoma" w:hAnsi="Tahoma"/>
+                <w:b/>
+                <w:sz w:val="16"/>
+              </w:rPr>
+            </w:pPr>
+            <w:r>
+              <w:rPr>
+                <w:rFonts w:ascii="Tahoma" w:eastAsia="Tahoma" w:hAnsi="Tahoma"/>
+                <w:b/>
+                <w:sz w:val="16"/>
+              </w:rPr>
+              <w:t>Fin</w:t>
+            </w:r>
+          </w:p>
+        </w:tc>
+        <w:tc>
+          <w:tcPr>
+            <w:tcW w:w="1276" w:type="dxa"/>
+          </w:tcPr>
+          <w:p>
+            <w:pPr>
+              <w:jc w:val="center"/>
+              <w:rPr>
+                <w:rFonts w:ascii="Tahoma" w:eastAsia="Tahoma" w:hAnsi="Tahoma"/>
+                <w:b/>
+                <w:sz w:val="16"/>
+              </w:rPr>
+            </w:pPr>
+            <w:r>
+              <w:rPr>
+                <w:rFonts w:ascii="Tahoma" w:eastAsia="Tahoma" w:hAnsi="Tahoma"/>
+                <w:b/>
+                <w:sz w:val="16"/>
+              </w:rPr>
+              <w:t>Interrupción</w:t>
+            </w:r>
+          </w:p>
+        </w:tc>
+        <w:tc>
+          <w:tcPr>
+            <w:tcW w:w="1134" w:type="dxa"/>
+          </w:tcPr>
+          <w:p>
+            <w:pPr>
+              <w:jc w:val="center"/>
+              <w:rPr>
+                <w:rFonts w:ascii="Tahoma" w:eastAsia="Tahoma" w:hAnsi="Tahoma"/>
+                <w:b/>
+                <w:sz w:val="16"/>
+              </w:rPr>
+            </w:pPr>
+            <w:r>
+              <w:rPr>
+                <w:rFonts w:ascii="Tahoma" w:eastAsia="Tahoma" w:hAnsi="Tahoma"/>
+                <w:b/>
+                <w:sz w:val="16"/>
+              </w:rPr>
+              <w:t>Tiempo</w:t>
+            </w:r>
+          </w:p>
+        </w:tc>
+        <w:tc>
+          <w:tcPr>
+            <w:tcW w:w="1559" w:type="dxa"/>
+          </w:tcPr>
+          <w:p>
+            <w:pPr>
+              <w:jc w:val="center"/>
+              <w:rPr>
+                <w:rFonts w:ascii="Tahoma" w:eastAsia="Tahoma" w:hAnsi="Tahoma"/>
+                <w:b/>
+                <w:sz w:val="16"/>
+              </w:rPr>
+            </w:pPr>
+            <w:r>
+              <w:rPr>
+                <w:rFonts w:ascii="Tahoma" w:eastAsia="Tahoma" w:hAnsi="Tahoma"/>
+                <w:b/>
+                <w:sz w:val="16"/>
+              </w:rPr>
+              <w:t>Actividad</w:t>
+            </w:r>
+          </w:p>
+        </w:tc>
+        <w:tc>
+          <w:tcPr>
+            <w:tcW w:w="4111" w:type="dxa"/>
+          </w:tcPr>
+          <w:p>
+            <w:pPr>
+              <w:jc w:val="center"/>
+              <w:rPr>
+                <w:rFonts w:ascii="Tahoma" w:eastAsia="Tahoma" w:hAnsi="Tahoma"/>
+                <w:b/>
+                <w:sz w:val="16"/>
+              </w:rPr>
+            </w:pPr>
+            <w:r>
+              <w:rPr>
+                <w:rFonts w:ascii="Tahoma" w:eastAsia="Tahoma" w:hAnsi="Tahoma"/>
+                <w:b/>
+                <w:sz w:val="16"/>
+              </w:rPr>
+              <w:t>Comentarios</w:t>
+            </w:r>
+          </w:p>
+        </w:tc>
+      </w:tr>
+      <w:tr>
+        <w:trPr>
+          <w:trHeight w:val="344"/>
+        </w:trPr>
+        <w:tc>
+          <w:tcPr>
+            <w:tcW w:w="988" w:type="dxa"/>
+          </w:tcPr>
+          <w:p>
+            <w:pPr>
+              <w:jc w:val="center"/>
+              <w:rPr>
+                <w:rFonts w:ascii="Times New Roman" w:eastAsia="Times New Roman" w:hAnsi="Times New Roman"/>
+                <w:sz w:val="24"/>
+              </w:rPr>
+            </w:pPr>
+            <w:r>
+              <w:rPr>
+                <w:rFonts w:ascii="Times New Roman" w:eastAsia="Times New Roman" w:hAnsi="Times New Roman"/>
+                <w:sz w:val="24"/>
+              </w:rPr>
+              <w:t>15/2</w:t>
+            </w:r>
+          </w:p>
+        </w:tc>
+        <w:tc>
+          <w:tcPr>
+            <w:tcW w:w="850" w:type="dxa"/>
+          </w:tcPr>
+          <w:p>
+            <w:pPr>
+              <w:jc w:val="center"/>
+              <w:rPr>
+                <w:rFonts w:ascii="Times New Roman" w:eastAsia="Times New Roman" w:hAnsi="Times New Roman"/>
+                <w:sz w:val="24"/>
+              </w:rPr>
+            </w:pPr>
+            <w:r>
+              <w:rPr>
+                <w:rFonts w:ascii="Times New Roman" w:eastAsia="Times New Roman" w:hAnsi="Times New Roman"/>
+                <w:sz w:val="24"/>
+              </w:rPr>
+              <w:t>5:52</w:t>
+            </w:r>
+          </w:p>
+        </w:tc>
+        <w:tc>
+          <w:tcPr>
+            <w:tcW w:w="992" w:type="dxa"/>
+          </w:tcPr>
+          <w:p>
+            <w:pPr>
+              <w:jc w:val="center"/>
+              <w:rPr>
+                <w:rFonts w:ascii="Times New Roman" w:eastAsia="Times New Roman" w:hAnsi="Times New Roman"/>
+                <w:sz w:val="24"/>
+              </w:rPr>
+            </w:pPr>
+            <w:r>
+              <w:rPr>
+                <w:rFonts w:ascii="Times New Roman" w:eastAsia="Times New Roman" w:hAnsi="Times New Roman"/>
+                <w:sz w:val="24"/>
+              </w:rPr>
+              <w:t>6:54</w:t>
+            </w:r>
+          </w:p>
+        </w:tc>
+        <w:tc>
+          <w:tcPr>
+            <w:tcW w:w="1276" w:type="dxa"/>
+          </w:tcPr>
+          <w:p>
+            <w:pPr>
+              <w:jc w:val="center"/>
+              <w:rPr>
+                <w:rFonts w:ascii="Times New Roman" w:eastAsia="Times New Roman" w:hAnsi="Times New Roman"/>
+                <w:sz w:val="24"/>
+              </w:rPr>
+            </w:pPr>
+            <w:r>
+              <w:rPr>
+                <w:rFonts w:ascii="Times New Roman" w:eastAsia="Times New Roman" w:hAnsi="Times New Roman"/>
+                <w:sz w:val="24"/>
+              </w:rPr>
+              <w:t>5</w:t>
+            </w:r>
+          </w:p>
+        </w:tc>
+        <w:tc>
+          <w:tcPr>
+            <w:tcW w:w="1134" w:type="dxa"/>
+          </w:tcPr>
+          <w:p>
+            <w:pPr>
+              <w:jc w:val="center"/>
+              <w:rPr>
+                <w:rFonts w:ascii="Times New Roman" w:eastAsia="Times New Roman" w:hAnsi="Times New Roman"/>
+                <w:sz w:val="24"/>
+              </w:rPr>
+            </w:pPr>
+            <w:r>
+              <w:rPr>
+                <w:rFonts w:ascii="Times New Roman" w:eastAsia="Times New Roman" w:hAnsi="Times New Roman"/>
+                <w:sz w:val="24"/>
+              </w:rPr>
+              <w:t>57</w:t>
+            </w:r>
+          </w:p>
+        </w:tc>
+        <w:tc>
+          <w:tcPr>
+            <w:tcW w:w="1559" w:type="dxa"/>
+          </w:tcPr>
+          <w:p>
+            <w:pPr>
+              <w:jc w:val="center"/>
+              <w:rPr>
+                <w:rFonts w:ascii="Times New Roman" w:eastAsia="Times New Roman" w:hAnsi="Times New Roman"/>
+                <w:sz w:val="24"/>
+              </w:rPr>
+            </w:pPr>
+            <w:r>
+              <w:rPr>
+                <w:rFonts w:ascii="Times New Roman" w:eastAsia="Times New Roman" w:hAnsi="Times New Roman"/>
+                <w:sz w:val="24"/>
+              </w:rPr>
+              <w:t>Codificación</w:t>
+            </w:r>
+          </w:p>
+        </w:tc>
+        <w:tc>
+          <w:tcPr>
+            <w:tcW w:w="4111" w:type="dxa"/>
+          </w:tcPr>
+          <w:p>
+            <w:pPr>
+              <w:rPr>
+                <w:rFonts w:ascii="Times New Roman" w:eastAsia="Times New Roman" w:hAnsi="Times New Roman"/>
+                <w:sz w:val="24"/>
+              </w:rPr>
+            </w:pPr>
+            <w:r>
+              <w:rPr>
+                <w:rFonts w:ascii="Times New Roman" w:eastAsia="Times New Roman" w:hAnsi="Times New Roman"/>
+                <w:sz w:val="24"/>
+              </w:rPr>
+              <w:t>Codificar las clases con sus métodos.</w:t>
+            </w:r>
+          </w:p>
+        </w:tc>
+      </w:tr>
+      <w:tr>
+        <w:trPr>
+          <w:trHeight w:val="342"/>
+        </w:trPr>
+        <w:tc>
+          <w:tcPr>
+            <w:tcW w:w="988" w:type="dxa"/>
+          </w:tcPr>
+          <w:p>
+            <w:pPr>
+              <w:jc w:val="center"/>
+              <w:rPr>
+                <w:rFonts w:ascii="Times New Roman" w:eastAsia="Times New Roman" w:hAnsi="Times New Roman"/>
+                <w:sz w:val="24"/>
+              </w:rPr>
+            </w:pPr>
+            <w:r>
+              <w:rPr>
+                <w:rFonts w:ascii="Times New Roman" w:eastAsia="Times New Roman" w:hAnsi="Times New Roman"/>
+                <w:sz w:val="24"/>
+              </w:rPr>
+              <w:t>15/2</w:t>
+            </w:r>
+          </w:p>
+        </w:tc>
+        <w:tc>
+          <w:tcPr>
+            <w:tcW w:w="850" w:type="dxa"/>
+          </w:tcPr>
+          <w:p>
+            <w:pPr>
+              <w:jc w:val="center"/>
+              <w:rPr>
+                <w:rFonts w:ascii="Times New Roman" w:eastAsia="Times New Roman" w:hAnsi="Times New Roman"/>
+                <w:sz w:val="24"/>
+              </w:rPr>
+            </w:pPr>
+            <w:r>
+              <w:rPr>
+                <w:rFonts w:ascii="Times New Roman" w:eastAsia="Times New Roman" w:hAnsi="Times New Roman"/>
+                <w:sz w:val="24"/>
+              </w:rPr>
+              <w:t>7:00</w:t>
+            </w:r>
+          </w:p>
+        </w:tc>
+        <w:tc>
+          <w:tcPr>
+            <w:tcW w:w="992" w:type="dxa"/>
+          </w:tcPr>
+          <w:p>
+            <w:pPr>
+              <w:jc w:val="center"/>
+              <w:rPr>
+                <w:rFonts w:ascii="Times New Roman" w:eastAsia="Times New Roman" w:hAnsi="Times New Roman"/>
+                <w:sz w:val="24"/>
+              </w:rPr>
+            </w:pPr>
+            <w:r>
+              <w:rPr>
+                <w:rFonts w:ascii="Times New Roman" w:eastAsia="Times New Roman" w:hAnsi="Times New Roman"/>
+                <w:sz w:val="24"/>
+              </w:rPr>
+              <w:t>8:42</w:t>
+            </w:r>
+          </w:p>
+        </w:tc>
+        <w:tc>
+          <w:tcPr>
+            <w:tcW w:w="1276" w:type="dxa"/>
+          </w:tcPr>
+          <w:p>
+            <w:pPr>
+              <w:jc w:val="center"/>
+              <w:rPr>
+                <w:rFonts w:ascii="Times New Roman" w:eastAsia="Times New Roman" w:hAnsi="Times New Roman"/>
+                <w:sz w:val="24"/>
+              </w:rPr>
+            </w:pPr>
+          </w:p>
+        </w:tc>
+        <w:tc>
+          <w:tcPr>
+            <w:tcW w:w="1134" w:type="dxa"/>
+          </w:tcPr>
+          <w:p>
+            <w:pPr>
+              <w:jc w:val="center"/>
+              <w:rPr>
+                <w:rFonts w:ascii="Times New Roman" w:eastAsia="Times New Roman" w:hAnsi="Times New Roman"/>
+                <w:sz w:val="24"/>
+              </w:rPr>
+            </w:pPr>
+            <w:r>
+              <w:rPr>
+                <w:rFonts w:ascii="Times New Roman" w:eastAsia="Times New Roman" w:hAnsi="Times New Roman"/>
+                <w:sz w:val="24"/>
+              </w:rPr>
+              <w:t>1:42</w:t>
+            </w:r>
+          </w:p>
+        </w:tc>
+        <w:tc>
+          <w:tcPr>
+            <w:tcW w:w="1559" w:type="dxa"/>
+          </w:tcPr>
+          <w:p>
+            <w:pPr>
+              <w:jc w:val="center"/>
+              <w:rPr>
+                <w:rFonts w:ascii="Times New Roman" w:eastAsia="Times New Roman" w:hAnsi="Times New Roman"/>
+                <w:sz w:val="24"/>
+              </w:rPr>
+            </w:pPr>
+            <w:r>
+              <w:rPr>
+                <w:rFonts w:ascii="Times New Roman" w:eastAsia="Times New Roman" w:hAnsi="Times New Roman"/>
+                <w:sz w:val="24"/>
+              </w:rPr>
+              <w:t>Revisión</w:t>
+            </w:r>
+          </w:p>
+        </w:tc>
+        <w:tc>
+          <w:tcPr>
+            <w:tcW w:w="4111" w:type="dxa"/>
+          </w:tcPr>
+          <w:p>
+            <w:pPr>
+              <w:jc w:val="center"/>
+              <w:rPr>
+                <w:rFonts w:ascii="Times New Roman" w:eastAsia="Times New Roman" w:hAnsi="Times New Roman"/>
+                <w:sz w:val="24"/>
+              </w:rPr>
+            </w:pPr>
+            <w:r>
+              <w:rPr>
+                <w:rFonts w:ascii="Times New Roman" w:eastAsia="Times New Roman" w:hAnsi="Times New Roman"/>
+                <w:sz w:val="24"/>
+              </w:rPr>
+              <w:t>Revisión de la sintaxis y estructura de las clases.</w:t>
+            </w:r>
+          </w:p>
+        </w:tc>
+      </w:tr>
+      <w:tr>
+        <w:trPr>
+          <w:trHeight w:val="344"/>
+        </w:trPr>
+        <w:tc>
+          <w:tcPr>
+            <w:tcW w:w="988" w:type="dxa"/>
+          </w:tcPr>
+          <w:p>
+            <w:pPr>
+              <w:jc w:val="center"/>
+              <w:rPr>
+                <w:rFonts w:ascii="Times New Roman" w:eastAsia="Times New Roman" w:hAnsi="Times New Roman"/>
+                <w:sz w:val="24"/>
+              </w:rPr>
+            </w:pPr>
+            <w:r>
+              <w:rPr>
+                <w:rFonts w:ascii="Times New Roman" w:eastAsia="Times New Roman" w:hAnsi="Times New Roman"/>
+                <w:sz w:val="24"/>
+              </w:rPr>
+              <w:t>15/2</w:t>
+            </w:r>
+          </w:p>
+        </w:tc>
+        <w:tc>
+          <w:tcPr>
+            <w:tcW w:w="850" w:type="dxa"/>
+          </w:tcPr>
+          <w:p>
+            <w:pPr>
+              <w:jc w:val="center"/>
+              <w:rPr>
+                <w:rFonts w:ascii="Times New Roman" w:eastAsia="Times New Roman" w:hAnsi="Times New Roman"/>
+                <w:sz w:val="24"/>
+              </w:rPr>
+            </w:pPr>
+            <w:r>
+              <w:rPr>
+                <w:rFonts w:ascii="Times New Roman" w:eastAsia="Times New Roman" w:hAnsi="Times New Roman"/>
+                <w:sz w:val="24"/>
+              </w:rPr>
+              <w:t>7:00</w:t>
+            </w:r>
+          </w:p>
+        </w:tc>
+        <w:tc>
+          <w:tcPr>
+            <w:tcW w:w="992" w:type="dxa"/>
+          </w:tcPr>
+          <w:p>
+            <w:pPr>
+              <w:jc w:val="center"/>
+              <w:rPr>
+                <w:rFonts w:ascii="Times New Roman" w:eastAsia="Times New Roman" w:hAnsi="Times New Roman"/>
+                <w:sz w:val="24"/>
+              </w:rPr>
+            </w:pPr>
+            <w:r>
+              <w:rPr>
+                <w:rFonts w:ascii="Times New Roman" w:eastAsia="Times New Roman" w:hAnsi="Times New Roman"/>
+                <w:sz w:val="24"/>
+              </w:rPr>
+              <w:t>8:42</w:t>
+            </w:r>
+          </w:p>
+        </w:tc>
+        <w:tc>
+          <w:tcPr>
+            <w:tcW w:w="1276" w:type="dxa"/>
+          </w:tcPr>
+          <w:p>
+            <w:pPr>
+              <w:jc w:val="center"/>
+              <w:rPr>
+                <w:rFonts w:ascii="Times New Roman" w:eastAsia="Times New Roman" w:hAnsi="Times New Roman"/>
+                <w:sz w:val="24"/>
+              </w:rPr>
+            </w:pPr>
+          </w:p>
+        </w:tc>
+        <w:tc>
+          <w:tcPr>
+            <w:tcW w:w="1134" w:type="dxa"/>
+          </w:tcPr>
+          <w:p>
+            <w:pPr>
+              <w:jc w:val="center"/>
+              <w:rPr>
+                <w:rFonts w:ascii="Times New Roman" w:eastAsia="Times New Roman" w:hAnsi="Times New Roman"/>
+                <w:sz w:val="24"/>
+              </w:rPr>
+            </w:pPr>
+            <w:r>
+              <w:rPr>
+                <w:rFonts w:ascii="Times New Roman" w:eastAsia="Times New Roman" w:hAnsi="Times New Roman"/>
+                <w:sz w:val="24"/>
+              </w:rPr>
+              <w:t>15</w:t>
+            </w:r>
+          </w:p>
+        </w:tc>
+        <w:tc>
+          <w:tcPr>
+            <w:tcW w:w="1559" w:type="dxa"/>
+          </w:tcPr>
+          <w:p>
+            <w:pPr>
+              <w:jc w:val="center"/>
+              <w:rPr>
+                <w:rFonts w:ascii="Times New Roman" w:eastAsia="Times New Roman" w:hAnsi="Times New Roman"/>
+                <w:sz w:val="24"/>
+              </w:rPr>
+            </w:pPr>
+            <w:r>
+              <w:rPr>
+                <w:rFonts w:ascii="Times New Roman" w:eastAsia="Times New Roman" w:hAnsi="Times New Roman"/>
+                <w:sz w:val="24"/>
+              </w:rPr>
+              <w:t>Cambios</w:t>
+            </w:r>
+          </w:p>
+        </w:tc>
+        <w:tc>
+          <w:tcPr>
+            <w:tcW w:w="4111" w:type="dxa"/>
+          </w:tcPr>
+          <w:p>
+            <w:pPr>
+              <w:jc w:val="center"/>
+              <w:rPr>
+                <w:rFonts w:ascii="Times New Roman" w:eastAsia="Times New Roman" w:hAnsi="Times New Roman"/>
+                <w:sz w:val="24"/>
+              </w:rPr>
+            </w:pPr>
+            <w:r>
+              <w:rPr>
+                <w:rFonts w:ascii="Times New Roman" w:eastAsia="Times New Roman" w:hAnsi="Times New Roman"/>
+                <w:sz w:val="24"/>
+              </w:rPr>
+              <w:t>Corrección diagrama de clases.</w:t>
+            </w:r>
+          </w:p>
+        </w:tc>
+      </w:tr>
+    </w:tbl>
     <w:p/>
     <w:p>
       <w:proofErr w:type="spellStart"/>
@@ -1123,7 +1009,1069 @@
         <w:t>Diosemir Isael Nah May:</w:t>
       </w:r>
     </w:p>
-    <w:p/>
+    <w:tbl>
+      <w:tblPr>
+        <w:tblW w:w="9639" w:type="dxa"/>
+        <w:tblInd w:w="-567" w:type="dxa"/>
+        <w:tblBorders>
+          <w:top w:val="single" w:sz="8" w:space="0" w:color="auto"/>
+          <w:bottom w:val="single" w:sz="8" w:space="0" w:color="auto"/>
+          <w:right w:val="single" w:sz="8" w:space="0" w:color="auto"/>
+          <w:insideH w:val="single" w:sz="4" w:space="0" w:color="auto"/>
+          <w:insideV w:val="single" w:sz="4" w:space="0" w:color="auto"/>
+        </w:tblBorders>
+        <w:tblLayout w:type="fixed"/>
+        <w:tblCellMar>
+          <w:left w:w="0" w:type="dxa"/>
+          <w:right w:w="0" w:type="dxa"/>
+        </w:tblCellMar>
+        <w:tblLook w:val="0000" w:firstRow="0" w:lastRow="0" w:firstColumn="0" w:lastColumn="0" w:noHBand="0" w:noVBand="0"/>
+      </w:tblPr>
+      <w:tblGrid>
+        <w:gridCol w:w="993"/>
+        <w:gridCol w:w="850"/>
+        <w:gridCol w:w="562"/>
+        <w:gridCol w:w="1134"/>
+        <w:gridCol w:w="714"/>
+        <w:gridCol w:w="1701"/>
+        <w:gridCol w:w="3685"/>
+      </w:tblGrid>
+      <w:tr>
+        <w:trPr>
+          <w:trHeight w:val="487"/>
+        </w:trPr>
+        <w:tc>
+          <w:tcPr>
+            <w:tcW w:w="9639" w:type="dxa"/>
+            <w:gridSpan w:val="7"/>
+            <w:tcBorders>
+              <w:left w:val="single" w:sz="4" w:space="0" w:color="auto"/>
+            </w:tcBorders>
+            <w:shd w:val="clear" w:color="auto" w:fill="auto"/>
+            <w:vAlign w:val="bottom"/>
+          </w:tcPr>
+          <w:p>
+            <w:pPr>
+              <w:jc w:val="center"/>
+              <w:rPr>
+                <w:rFonts w:ascii="Times New Roman" w:eastAsia="Tahoma" w:hAnsi="Times New Roman" w:cs="Times New Roman"/>
+                <w:b/>
+                <w:sz w:val="24"/>
+                <w:szCs w:val="24"/>
+              </w:rPr>
+            </w:pPr>
+            <w:r>
+              <w:rPr>
+                <w:rStyle w:val="apple-converted-space"/>
+                <w:rFonts w:ascii="Times New Roman" w:hAnsi="Times New Roman" w:cs="Times New Roman"/>
+                <w:sz w:val="24"/>
+                <w:szCs w:val="24"/>
+                <w:shd w:val="clear" w:color="auto" w:fill="FFFFFF"/>
+              </w:rPr>
+              <w:t> </w:t>
+            </w:r>
+            <w:r>
+              <w:rPr>
+                <w:rFonts w:ascii="Times New Roman" w:hAnsi="Times New Roman" w:cs="Times New Roman"/>
+                <w:sz w:val="24"/>
+                <w:szCs w:val="24"/>
+                <w:shd w:val="clear" w:color="auto" w:fill="FFFFFF"/>
+              </w:rPr>
+              <w:t>Registro de Tiempo</w:t>
+            </w:r>
+          </w:p>
+        </w:tc>
+      </w:tr>
+      <w:tr>
+        <w:trPr>
+          <w:trHeight w:val="278"/>
+        </w:trPr>
+        <w:tc>
+          <w:tcPr>
+            <w:tcW w:w="993" w:type="dxa"/>
+            <w:tcBorders>
+              <w:left w:val="single" w:sz="4" w:space="0" w:color="auto"/>
+            </w:tcBorders>
+            <w:shd w:val="clear" w:color="auto" w:fill="auto"/>
+            <w:vAlign w:val="bottom"/>
+          </w:tcPr>
+          <w:p>
+            <w:pPr>
+              <w:jc w:val="center"/>
+              <w:rPr>
+                <w:rFonts w:ascii="Tahoma" w:eastAsia="Tahoma" w:hAnsi="Tahoma"/>
+                <w:b/>
+                <w:sz w:val="16"/>
+              </w:rPr>
+            </w:pPr>
+            <w:r>
+              <w:rPr>
+                <w:rFonts w:ascii="Tahoma" w:eastAsia="Tahoma" w:hAnsi="Tahoma"/>
+                <w:b/>
+                <w:sz w:val="16"/>
+              </w:rPr>
+              <w:t>Fecha</w:t>
+            </w:r>
+          </w:p>
+        </w:tc>
+        <w:tc>
+          <w:tcPr>
+            <w:tcW w:w="850" w:type="dxa"/>
+            <w:shd w:val="clear" w:color="auto" w:fill="auto"/>
+            <w:vAlign w:val="bottom"/>
+          </w:tcPr>
+          <w:p>
+            <w:pPr>
+              <w:jc w:val="center"/>
+              <w:rPr>
+                <w:rFonts w:ascii="Tahoma" w:eastAsia="Tahoma" w:hAnsi="Tahoma"/>
+                <w:b/>
+                <w:sz w:val="16"/>
+              </w:rPr>
+            </w:pPr>
+            <w:r>
+              <w:rPr>
+                <w:rFonts w:ascii="Tahoma" w:eastAsia="Tahoma" w:hAnsi="Tahoma"/>
+                <w:b/>
+                <w:sz w:val="16"/>
+              </w:rPr>
+              <w:t>Inicio</w:t>
+            </w:r>
+          </w:p>
+        </w:tc>
+        <w:tc>
+          <w:tcPr>
+            <w:tcW w:w="562" w:type="dxa"/>
+            <w:shd w:val="clear" w:color="auto" w:fill="auto"/>
+            <w:vAlign w:val="bottom"/>
+          </w:tcPr>
+          <w:p>
+            <w:pPr>
+              <w:jc w:val="center"/>
+              <w:rPr>
+                <w:rFonts w:ascii="Tahoma" w:eastAsia="Tahoma" w:hAnsi="Tahoma"/>
+                <w:b/>
+                <w:sz w:val="16"/>
+              </w:rPr>
+            </w:pPr>
+            <w:r>
+              <w:rPr>
+                <w:rFonts w:ascii="Tahoma" w:eastAsia="Tahoma" w:hAnsi="Tahoma"/>
+                <w:b/>
+                <w:sz w:val="16"/>
+              </w:rPr>
+              <w:t>Fin</w:t>
+            </w:r>
+          </w:p>
+        </w:tc>
+        <w:tc>
+          <w:tcPr>
+            <w:tcW w:w="1134" w:type="dxa"/>
+            <w:shd w:val="clear" w:color="auto" w:fill="auto"/>
+            <w:vAlign w:val="bottom"/>
+          </w:tcPr>
+          <w:p>
+            <w:pPr>
+              <w:jc w:val="center"/>
+              <w:rPr>
+                <w:rFonts w:ascii="Tahoma" w:eastAsia="Tahoma" w:hAnsi="Tahoma"/>
+                <w:b/>
+                <w:sz w:val="16"/>
+              </w:rPr>
+            </w:pPr>
+            <w:r>
+              <w:rPr>
+                <w:rFonts w:ascii="Tahoma" w:eastAsia="Tahoma" w:hAnsi="Tahoma"/>
+                <w:b/>
+                <w:sz w:val="16"/>
+              </w:rPr>
+              <w:t>Interrupción</w:t>
+            </w:r>
+          </w:p>
+        </w:tc>
+        <w:tc>
+          <w:tcPr>
+            <w:tcW w:w="714" w:type="dxa"/>
+            <w:shd w:val="clear" w:color="auto" w:fill="auto"/>
+            <w:vAlign w:val="bottom"/>
+          </w:tcPr>
+          <w:p>
+            <w:pPr>
+              <w:jc w:val="center"/>
+              <w:rPr>
+                <w:rFonts w:ascii="Tahoma" w:eastAsia="Tahoma" w:hAnsi="Tahoma"/>
+                <w:b/>
+                <w:sz w:val="16"/>
+              </w:rPr>
+            </w:pPr>
+            <w:r>
+              <w:rPr>
+                <w:rFonts w:ascii="Tahoma" w:eastAsia="Tahoma" w:hAnsi="Tahoma"/>
+                <w:b/>
+                <w:sz w:val="16"/>
+              </w:rPr>
+              <w:t>Tiempo</w:t>
+            </w:r>
+          </w:p>
+        </w:tc>
+        <w:tc>
+          <w:tcPr>
+            <w:tcW w:w="1701" w:type="dxa"/>
+            <w:shd w:val="clear" w:color="auto" w:fill="auto"/>
+            <w:vAlign w:val="bottom"/>
+          </w:tcPr>
+          <w:p>
+            <w:pPr>
+              <w:jc w:val="center"/>
+              <w:rPr>
+                <w:rFonts w:ascii="Tahoma" w:eastAsia="Tahoma" w:hAnsi="Tahoma"/>
+                <w:b/>
+                <w:sz w:val="16"/>
+              </w:rPr>
+            </w:pPr>
+            <w:r>
+              <w:rPr>
+                <w:rFonts w:ascii="Tahoma" w:eastAsia="Tahoma" w:hAnsi="Tahoma"/>
+                <w:b/>
+                <w:sz w:val="16"/>
+              </w:rPr>
+              <w:t>Actividad</w:t>
+            </w:r>
+          </w:p>
+        </w:tc>
+        <w:tc>
+          <w:tcPr>
+            <w:tcW w:w="3685" w:type="dxa"/>
+            <w:shd w:val="clear" w:color="auto" w:fill="auto"/>
+            <w:vAlign w:val="bottom"/>
+          </w:tcPr>
+          <w:p>
+            <w:pPr>
+              <w:jc w:val="center"/>
+              <w:rPr>
+                <w:rFonts w:ascii="Tahoma" w:eastAsia="Tahoma" w:hAnsi="Tahoma"/>
+                <w:b/>
+                <w:sz w:val="16"/>
+              </w:rPr>
+            </w:pPr>
+            <w:r>
+              <w:rPr>
+                <w:rFonts w:ascii="Tahoma" w:eastAsia="Tahoma" w:hAnsi="Tahoma"/>
+                <w:b/>
+                <w:sz w:val="16"/>
+              </w:rPr>
+              <w:t>Comentarios</w:t>
+            </w:r>
+          </w:p>
+        </w:tc>
+      </w:tr>
+      <w:tr>
+        <w:trPr>
+          <w:trHeight w:val="344"/>
+        </w:trPr>
+        <w:tc>
+          <w:tcPr>
+            <w:tcW w:w="993" w:type="dxa"/>
+            <w:tcBorders>
+              <w:left w:val="single" w:sz="4" w:space="0" w:color="auto"/>
+            </w:tcBorders>
+            <w:shd w:val="clear" w:color="auto" w:fill="auto"/>
+            <w:vAlign w:val="bottom"/>
+          </w:tcPr>
+          <w:p>
+            <w:pPr>
+              <w:jc w:val="center"/>
+              <w:rPr>
+                <w:rFonts w:ascii="Times New Roman" w:eastAsia="Times New Roman" w:hAnsi="Times New Roman"/>
+                <w:sz w:val="24"/>
+              </w:rPr>
+            </w:pPr>
+            <w:r>
+              <w:rPr>
+                <w:rFonts w:ascii="Times New Roman" w:eastAsia="Times New Roman" w:hAnsi="Times New Roman"/>
+                <w:sz w:val="24"/>
+              </w:rPr>
+              <w:t>15/02/17</w:t>
+            </w:r>
+          </w:p>
+        </w:tc>
+        <w:tc>
+          <w:tcPr>
+            <w:tcW w:w="850" w:type="dxa"/>
+            <w:shd w:val="clear" w:color="auto" w:fill="auto"/>
+            <w:vAlign w:val="bottom"/>
+          </w:tcPr>
+          <w:p>
+            <w:pPr>
+              <w:jc w:val="center"/>
+              <w:rPr>
+                <w:rFonts w:ascii="Times New Roman" w:eastAsia="Times New Roman" w:hAnsi="Times New Roman"/>
+                <w:sz w:val="24"/>
+              </w:rPr>
+            </w:pPr>
+            <w:r>
+              <w:rPr>
+                <w:rFonts w:ascii="Times New Roman" w:eastAsia="Times New Roman" w:hAnsi="Times New Roman"/>
+                <w:sz w:val="24"/>
+              </w:rPr>
+              <w:t>5:35 pm.</w:t>
+            </w:r>
+          </w:p>
+        </w:tc>
+        <w:tc>
+          <w:tcPr>
+            <w:tcW w:w="562" w:type="dxa"/>
+            <w:shd w:val="clear" w:color="auto" w:fill="auto"/>
+            <w:vAlign w:val="bottom"/>
+          </w:tcPr>
+          <w:p>
+            <w:pPr>
+              <w:jc w:val="center"/>
+              <w:rPr>
+                <w:rFonts w:ascii="Times New Roman" w:eastAsia="Times New Roman" w:hAnsi="Times New Roman"/>
+                <w:sz w:val="24"/>
+              </w:rPr>
+            </w:pPr>
+            <w:r>
+              <w:rPr>
+                <w:rFonts w:ascii="Times New Roman" w:eastAsia="Times New Roman" w:hAnsi="Times New Roman"/>
+                <w:sz w:val="24"/>
+              </w:rPr>
+              <w:t>5:40 pm.</w:t>
+            </w:r>
+          </w:p>
+        </w:tc>
+        <w:tc>
+          <w:tcPr>
+            <w:tcW w:w="1134" w:type="dxa"/>
+            <w:shd w:val="clear" w:color="auto" w:fill="auto"/>
+            <w:vAlign w:val="bottom"/>
+          </w:tcPr>
+          <w:p>
+            <w:pPr>
+              <w:jc w:val="center"/>
+              <w:rPr>
+                <w:rFonts w:ascii="Times New Roman" w:eastAsia="Times New Roman" w:hAnsi="Times New Roman"/>
+                <w:sz w:val="24"/>
+              </w:rPr>
+            </w:pPr>
+          </w:p>
+        </w:tc>
+        <w:tc>
+          <w:tcPr>
+            <w:tcW w:w="714" w:type="dxa"/>
+            <w:shd w:val="clear" w:color="auto" w:fill="auto"/>
+            <w:vAlign w:val="bottom"/>
+          </w:tcPr>
+          <w:p>
+            <w:pPr>
+              <w:jc w:val="center"/>
+              <w:rPr>
+                <w:rFonts w:ascii="Times New Roman" w:eastAsia="Times New Roman" w:hAnsi="Times New Roman"/>
+                <w:sz w:val="24"/>
+              </w:rPr>
+            </w:pPr>
+            <w:r>
+              <w:rPr>
+                <w:rFonts w:ascii="Times New Roman" w:eastAsia="Times New Roman" w:hAnsi="Times New Roman"/>
+                <w:sz w:val="24"/>
+              </w:rPr>
+              <w:t>5</w:t>
+            </w:r>
+          </w:p>
+        </w:tc>
+        <w:tc>
+          <w:tcPr>
+            <w:tcW w:w="1701" w:type="dxa"/>
+            <w:shd w:val="clear" w:color="auto" w:fill="auto"/>
+            <w:vAlign w:val="bottom"/>
+          </w:tcPr>
+          <w:p>
+            <w:pPr>
+              <w:jc w:val="center"/>
+              <w:rPr>
+                <w:rFonts w:ascii="Times New Roman" w:eastAsia="Times New Roman" w:hAnsi="Times New Roman"/>
+                <w:sz w:val="24"/>
+              </w:rPr>
+            </w:pPr>
+            <w:r>
+              <w:rPr>
+                <w:rFonts w:ascii="Times New Roman" w:eastAsia="Times New Roman" w:hAnsi="Times New Roman"/>
+                <w:sz w:val="24"/>
+              </w:rPr>
+              <w:t>Creación</w:t>
+            </w:r>
+          </w:p>
+        </w:tc>
+        <w:tc>
+          <w:tcPr>
+            <w:tcW w:w="3685" w:type="dxa"/>
+            <w:shd w:val="clear" w:color="auto" w:fill="auto"/>
+            <w:vAlign w:val="bottom"/>
+          </w:tcPr>
+          <w:p>
+            <w:pPr>
+              <w:rPr>
+                <w:rFonts w:ascii="Times New Roman" w:eastAsia="Times New Roman" w:hAnsi="Times New Roman"/>
+                <w:sz w:val="24"/>
+              </w:rPr>
+            </w:pPr>
+            <w:r>
+              <w:rPr>
+                <w:rFonts w:ascii="Times New Roman" w:eastAsia="Times New Roman" w:hAnsi="Times New Roman"/>
+                <w:sz w:val="24"/>
+              </w:rPr>
+              <w:t>Creación del proyecto en Android Studio.</w:t>
+            </w:r>
+          </w:p>
+        </w:tc>
+      </w:tr>
+      <w:tr>
+        <w:trPr>
+          <w:trHeight w:val="344"/>
+        </w:trPr>
+        <w:tc>
+          <w:tcPr>
+            <w:tcW w:w="993" w:type="dxa"/>
+            <w:tcBorders>
+              <w:left w:val="single" w:sz="4" w:space="0" w:color="auto"/>
+            </w:tcBorders>
+            <w:shd w:val="clear" w:color="auto" w:fill="auto"/>
+            <w:vAlign w:val="bottom"/>
+          </w:tcPr>
+          <w:p>
+            <w:pPr>
+              <w:jc w:val="center"/>
+              <w:rPr>
+                <w:rFonts w:ascii="Times New Roman" w:eastAsia="Times New Roman" w:hAnsi="Times New Roman"/>
+                <w:sz w:val="24"/>
+              </w:rPr>
+            </w:pPr>
+            <w:r>
+              <w:rPr>
+                <w:rFonts w:ascii="Times New Roman" w:eastAsia="Times New Roman" w:hAnsi="Times New Roman"/>
+                <w:sz w:val="24"/>
+              </w:rPr>
+              <w:t>15/02/17</w:t>
+            </w:r>
+          </w:p>
+        </w:tc>
+        <w:tc>
+          <w:tcPr>
+            <w:tcW w:w="850" w:type="dxa"/>
+            <w:shd w:val="clear" w:color="auto" w:fill="auto"/>
+            <w:vAlign w:val="bottom"/>
+          </w:tcPr>
+          <w:p>
+            <w:pPr>
+              <w:jc w:val="center"/>
+              <w:rPr>
+                <w:rFonts w:ascii="Times New Roman" w:eastAsia="Times New Roman" w:hAnsi="Times New Roman"/>
+                <w:sz w:val="24"/>
+              </w:rPr>
+            </w:pPr>
+            <w:r>
+              <w:rPr>
+                <w:rFonts w:ascii="Times New Roman" w:eastAsia="Times New Roman" w:hAnsi="Times New Roman"/>
+                <w:sz w:val="24"/>
+              </w:rPr>
+              <w:t>5:40</w:t>
+            </w:r>
+          </w:p>
+        </w:tc>
+        <w:tc>
+          <w:tcPr>
+            <w:tcW w:w="562" w:type="dxa"/>
+            <w:shd w:val="clear" w:color="auto" w:fill="auto"/>
+            <w:vAlign w:val="bottom"/>
+          </w:tcPr>
+          <w:p>
+            <w:pPr>
+              <w:jc w:val="center"/>
+              <w:rPr>
+                <w:rFonts w:ascii="Times New Roman" w:eastAsia="Times New Roman" w:hAnsi="Times New Roman"/>
+                <w:sz w:val="24"/>
+              </w:rPr>
+            </w:pPr>
+            <w:r>
+              <w:rPr>
+                <w:rFonts w:ascii="Times New Roman" w:eastAsia="Times New Roman" w:hAnsi="Times New Roman"/>
+                <w:sz w:val="24"/>
+              </w:rPr>
+              <w:t>5:52</w:t>
+            </w:r>
+          </w:p>
+        </w:tc>
+        <w:tc>
+          <w:tcPr>
+            <w:tcW w:w="1134" w:type="dxa"/>
+            <w:shd w:val="clear" w:color="auto" w:fill="auto"/>
+            <w:vAlign w:val="bottom"/>
+          </w:tcPr>
+          <w:p>
+            <w:pPr>
+              <w:jc w:val="center"/>
+              <w:rPr>
+                <w:rFonts w:ascii="Times New Roman" w:eastAsia="Times New Roman" w:hAnsi="Times New Roman"/>
+                <w:sz w:val="24"/>
+              </w:rPr>
+            </w:pPr>
+          </w:p>
+        </w:tc>
+        <w:tc>
+          <w:tcPr>
+            <w:tcW w:w="714" w:type="dxa"/>
+            <w:shd w:val="clear" w:color="auto" w:fill="auto"/>
+            <w:vAlign w:val="bottom"/>
+          </w:tcPr>
+          <w:p>
+            <w:pPr>
+              <w:jc w:val="center"/>
+              <w:rPr>
+                <w:rFonts w:ascii="Times New Roman" w:eastAsia="Times New Roman" w:hAnsi="Times New Roman"/>
+                <w:sz w:val="24"/>
+              </w:rPr>
+            </w:pPr>
+            <w:r>
+              <w:rPr>
+                <w:rFonts w:ascii="Times New Roman" w:eastAsia="Times New Roman" w:hAnsi="Times New Roman"/>
+                <w:sz w:val="24"/>
+              </w:rPr>
+              <w:t>12</w:t>
+            </w:r>
+          </w:p>
+        </w:tc>
+        <w:tc>
+          <w:tcPr>
+            <w:tcW w:w="1701" w:type="dxa"/>
+            <w:shd w:val="clear" w:color="auto" w:fill="auto"/>
+            <w:vAlign w:val="bottom"/>
+          </w:tcPr>
+          <w:p>
+            <w:pPr>
+              <w:jc w:val="center"/>
+              <w:rPr>
+                <w:rFonts w:ascii="Times New Roman" w:eastAsia="Times New Roman" w:hAnsi="Times New Roman"/>
+                <w:sz w:val="24"/>
+              </w:rPr>
+            </w:pPr>
+            <w:r>
+              <w:rPr>
+                <w:rFonts w:ascii="Times New Roman" w:eastAsia="Times New Roman" w:hAnsi="Times New Roman"/>
+                <w:sz w:val="24"/>
+              </w:rPr>
+              <w:t>Diseño</w:t>
+            </w:r>
+          </w:p>
+        </w:tc>
+        <w:tc>
+          <w:tcPr>
+            <w:tcW w:w="3685" w:type="dxa"/>
+            <w:shd w:val="clear" w:color="auto" w:fill="auto"/>
+            <w:vAlign w:val="bottom"/>
+          </w:tcPr>
+          <w:p>
+            <w:pPr>
+              <w:rPr>
+                <w:rFonts w:ascii="Times New Roman" w:eastAsia="Times New Roman" w:hAnsi="Times New Roman"/>
+                <w:sz w:val="24"/>
+              </w:rPr>
+            </w:pPr>
+            <w:r>
+              <w:rPr>
+                <w:rFonts w:ascii="Times New Roman" w:eastAsia="Times New Roman" w:hAnsi="Times New Roman"/>
+                <w:sz w:val="24"/>
+              </w:rPr>
+              <w:t>Implementación del diseño del proyecto.</w:t>
+            </w:r>
+          </w:p>
+        </w:tc>
+      </w:tr>
+      <w:tr>
+        <w:trPr>
+          <w:trHeight w:val="342"/>
+        </w:trPr>
+        <w:tc>
+          <w:tcPr>
+            <w:tcW w:w="993" w:type="dxa"/>
+            <w:tcBorders>
+              <w:left w:val="single" w:sz="4" w:space="0" w:color="auto"/>
+            </w:tcBorders>
+            <w:shd w:val="clear" w:color="auto" w:fill="auto"/>
+            <w:vAlign w:val="bottom"/>
+          </w:tcPr>
+          <w:p>
+            <w:pPr>
+              <w:jc w:val="center"/>
+              <w:rPr>
+                <w:rFonts w:ascii="Times New Roman" w:eastAsia="Times New Roman" w:hAnsi="Times New Roman"/>
+                <w:sz w:val="24"/>
+              </w:rPr>
+            </w:pPr>
+            <w:r>
+              <w:rPr>
+                <w:rFonts w:ascii="Times New Roman" w:eastAsia="Times New Roman" w:hAnsi="Times New Roman"/>
+                <w:sz w:val="24"/>
+              </w:rPr>
+              <w:t>15/02/17</w:t>
+            </w:r>
+          </w:p>
+        </w:tc>
+        <w:tc>
+          <w:tcPr>
+            <w:tcW w:w="850" w:type="dxa"/>
+            <w:shd w:val="clear" w:color="auto" w:fill="auto"/>
+            <w:vAlign w:val="bottom"/>
+          </w:tcPr>
+          <w:p>
+            <w:pPr>
+              <w:jc w:val="center"/>
+              <w:rPr>
+                <w:rFonts w:ascii="Times New Roman" w:eastAsia="Times New Roman" w:hAnsi="Times New Roman"/>
+                <w:sz w:val="24"/>
+              </w:rPr>
+            </w:pPr>
+            <w:r>
+              <w:rPr>
+                <w:rFonts w:ascii="Times New Roman" w:eastAsia="Times New Roman" w:hAnsi="Times New Roman"/>
+                <w:sz w:val="24"/>
+              </w:rPr>
+              <w:t>11:15</w:t>
+            </w:r>
+          </w:p>
+        </w:tc>
+        <w:tc>
+          <w:tcPr>
+            <w:tcW w:w="562" w:type="dxa"/>
+            <w:shd w:val="clear" w:color="auto" w:fill="auto"/>
+            <w:vAlign w:val="bottom"/>
+          </w:tcPr>
+          <w:p>
+            <w:pPr>
+              <w:jc w:val="center"/>
+              <w:rPr>
+                <w:rFonts w:ascii="Times New Roman" w:eastAsia="Times New Roman" w:hAnsi="Times New Roman"/>
+                <w:sz w:val="24"/>
+              </w:rPr>
+            </w:pPr>
+            <w:r>
+              <w:rPr>
+                <w:rFonts w:ascii="Times New Roman" w:eastAsia="Times New Roman" w:hAnsi="Times New Roman"/>
+                <w:sz w:val="24"/>
+              </w:rPr>
+              <w:t>11:54</w:t>
+            </w:r>
+          </w:p>
+        </w:tc>
+        <w:tc>
+          <w:tcPr>
+            <w:tcW w:w="1134" w:type="dxa"/>
+            <w:shd w:val="clear" w:color="auto" w:fill="auto"/>
+            <w:vAlign w:val="bottom"/>
+          </w:tcPr>
+          <w:p>
+            <w:pPr>
+              <w:jc w:val="center"/>
+              <w:rPr>
+                <w:rFonts w:ascii="Times New Roman" w:eastAsia="Times New Roman" w:hAnsi="Times New Roman"/>
+                <w:sz w:val="24"/>
+              </w:rPr>
+            </w:pPr>
+          </w:p>
+        </w:tc>
+        <w:tc>
+          <w:tcPr>
+            <w:tcW w:w="714" w:type="dxa"/>
+            <w:shd w:val="clear" w:color="auto" w:fill="auto"/>
+            <w:vAlign w:val="bottom"/>
+          </w:tcPr>
+          <w:p>
+            <w:pPr>
+              <w:jc w:val="center"/>
+              <w:rPr>
+                <w:rFonts w:ascii="Times New Roman" w:eastAsia="Times New Roman" w:hAnsi="Times New Roman"/>
+                <w:sz w:val="24"/>
+              </w:rPr>
+            </w:pPr>
+            <w:r>
+              <w:rPr>
+                <w:rFonts w:ascii="Times New Roman" w:eastAsia="Times New Roman" w:hAnsi="Times New Roman"/>
+                <w:sz w:val="24"/>
+              </w:rPr>
+              <w:t>39</w:t>
+            </w:r>
+          </w:p>
+        </w:tc>
+        <w:tc>
+          <w:tcPr>
+            <w:tcW w:w="1701" w:type="dxa"/>
+            <w:shd w:val="clear" w:color="auto" w:fill="auto"/>
+            <w:vAlign w:val="bottom"/>
+          </w:tcPr>
+          <w:p>
+            <w:pPr>
+              <w:jc w:val="center"/>
+              <w:rPr>
+                <w:rFonts w:ascii="Times New Roman" w:eastAsia="Times New Roman" w:hAnsi="Times New Roman"/>
+                <w:sz w:val="24"/>
+              </w:rPr>
+            </w:pPr>
+            <w:r>
+              <w:rPr>
+                <w:rFonts w:ascii="Times New Roman" w:eastAsia="Times New Roman" w:hAnsi="Times New Roman"/>
+                <w:sz w:val="24"/>
+              </w:rPr>
+              <w:t>Modificación</w:t>
+            </w:r>
+          </w:p>
+        </w:tc>
+        <w:tc>
+          <w:tcPr>
+            <w:tcW w:w="3685" w:type="dxa"/>
+            <w:shd w:val="clear" w:color="auto" w:fill="auto"/>
+            <w:vAlign w:val="bottom"/>
+          </w:tcPr>
+          <w:p>
+            <w:pPr>
+              <w:rPr>
+                <w:rFonts w:ascii="Times New Roman" w:eastAsia="Times New Roman" w:hAnsi="Times New Roman"/>
+                <w:sz w:val="24"/>
+              </w:rPr>
+            </w:pPr>
+            <w:r>
+              <w:rPr>
+                <w:rFonts w:ascii="Times New Roman" w:eastAsia="Times New Roman" w:hAnsi="Times New Roman"/>
+                <w:sz w:val="24"/>
+              </w:rPr>
+              <w:t xml:space="preserve"> Modificación de los requerimientos funcionales y no funcionales.</w:t>
+            </w:r>
+          </w:p>
+        </w:tc>
+      </w:tr>
+      <w:tr>
+        <w:trPr>
+          <w:trHeight w:val="344"/>
+        </w:trPr>
+        <w:tc>
+          <w:tcPr>
+            <w:tcW w:w="993" w:type="dxa"/>
+            <w:tcBorders>
+              <w:left w:val="single" w:sz="4" w:space="0" w:color="auto"/>
+            </w:tcBorders>
+            <w:shd w:val="clear" w:color="auto" w:fill="auto"/>
+            <w:vAlign w:val="bottom"/>
+          </w:tcPr>
+          <w:p>
+            <w:pPr>
+              <w:jc w:val="center"/>
+              <w:rPr>
+                <w:rFonts w:ascii="Times New Roman" w:eastAsia="Times New Roman" w:hAnsi="Times New Roman"/>
+                <w:sz w:val="24"/>
+              </w:rPr>
+            </w:pPr>
+            <w:r>
+              <w:rPr>
+                <w:rFonts w:ascii="Times New Roman" w:eastAsia="Times New Roman" w:hAnsi="Times New Roman"/>
+                <w:sz w:val="24"/>
+              </w:rPr>
+              <w:t>15/02/17</w:t>
+            </w:r>
+          </w:p>
+        </w:tc>
+        <w:tc>
+          <w:tcPr>
+            <w:tcW w:w="850" w:type="dxa"/>
+            <w:shd w:val="clear" w:color="auto" w:fill="auto"/>
+            <w:vAlign w:val="bottom"/>
+          </w:tcPr>
+          <w:p>
+            <w:pPr>
+              <w:jc w:val="center"/>
+              <w:rPr>
+                <w:rFonts w:ascii="Times New Roman" w:eastAsia="Times New Roman" w:hAnsi="Times New Roman"/>
+                <w:sz w:val="24"/>
+              </w:rPr>
+            </w:pPr>
+            <w:r>
+              <w:rPr>
+                <w:rFonts w:ascii="Times New Roman" w:eastAsia="Times New Roman" w:hAnsi="Times New Roman"/>
+                <w:sz w:val="24"/>
+              </w:rPr>
+              <w:t>11:54</w:t>
+            </w:r>
+          </w:p>
+        </w:tc>
+        <w:tc>
+          <w:tcPr>
+            <w:tcW w:w="562" w:type="dxa"/>
+            <w:shd w:val="clear" w:color="auto" w:fill="auto"/>
+            <w:vAlign w:val="bottom"/>
+          </w:tcPr>
+          <w:p>
+            <w:pPr>
+              <w:jc w:val="center"/>
+              <w:rPr>
+                <w:rFonts w:ascii="Times New Roman" w:eastAsia="Times New Roman" w:hAnsi="Times New Roman"/>
+                <w:sz w:val="24"/>
+              </w:rPr>
+            </w:pPr>
+            <w:r>
+              <w:rPr>
+                <w:rFonts w:ascii="Times New Roman" w:eastAsia="Times New Roman" w:hAnsi="Times New Roman"/>
+                <w:sz w:val="24"/>
+              </w:rPr>
+              <w:t>12:18</w:t>
+            </w:r>
+          </w:p>
+        </w:tc>
+        <w:tc>
+          <w:tcPr>
+            <w:tcW w:w="1134" w:type="dxa"/>
+            <w:shd w:val="clear" w:color="auto" w:fill="auto"/>
+            <w:vAlign w:val="bottom"/>
+          </w:tcPr>
+          <w:p>
+            <w:pPr>
+              <w:jc w:val="center"/>
+              <w:rPr>
+                <w:rFonts w:ascii="Times New Roman" w:eastAsia="Times New Roman" w:hAnsi="Times New Roman"/>
+                <w:sz w:val="24"/>
+              </w:rPr>
+            </w:pPr>
+          </w:p>
+        </w:tc>
+        <w:tc>
+          <w:tcPr>
+            <w:tcW w:w="714" w:type="dxa"/>
+            <w:shd w:val="clear" w:color="auto" w:fill="auto"/>
+            <w:vAlign w:val="bottom"/>
+          </w:tcPr>
+          <w:p>
+            <w:pPr>
+              <w:jc w:val="center"/>
+              <w:rPr>
+                <w:rFonts w:ascii="Times New Roman" w:eastAsia="Times New Roman" w:hAnsi="Times New Roman"/>
+                <w:sz w:val="24"/>
+              </w:rPr>
+            </w:pPr>
+            <w:r>
+              <w:rPr>
+                <w:rFonts w:ascii="Times New Roman" w:eastAsia="Times New Roman" w:hAnsi="Times New Roman"/>
+                <w:sz w:val="24"/>
+              </w:rPr>
+              <w:t>24</w:t>
+            </w:r>
+          </w:p>
+        </w:tc>
+        <w:tc>
+          <w:tcPr>
+            <w:tcW w:w="1701" w:type="dxa"/>
+            <w:shd w:val="clear" w:color="auto" w:fill="auto"/>
+            <w:vAlign w:val="bottom"/>
+          </w:tcPr>
+          <w:p>
+            <w:pPr>
+              <w:jc w:val="center"/>
+              <w:rPr>
+                <w:rFonts w:ascii="Times New Roman" w:eastAsia="Times New Roman" w:hAnsi="Times New Roman"/>
+                <w:sz w:val="24"/>
+              </w:rPr>
+            </w:pPr>
+            <w:r>
+              <w:rPr>
+                <w:rFonts w:ascii="Times New Roman" w:eastAsia="Times New Roman" w:hAnsi="Times New Roman"/>
+                <w:sz w:val="24"/>
+              </w:rPr>
+              <w:t>Agregación</w:t>
+            </w:r>
+          </w:p>
+        </w:tc>
+        <w:tc>
+          <w:tcPr>
+            <w:tcW w:w="3685" w:type="dxa"/>
+            <w:shd w:val="clear" w:color="auto" w:fill="auto"/>
+            <w:vAlign w:val="bottom"/>
+          </w:tcPr>
+          <w:p>
+            <w:pPr>
+              <w:jc w:val="center"/>
+              <w:rPr>
+                <w:rFonts w:ascii="Times New Roman" w:eastAsia="Times New Roman" w:hAnsi="Times New Roman"/>
+                <w:sz w:val="24"/>
+              </w:rPr>
+            </w:pPr>
+            <w:r>
+              <w:rPr>
+                <w:rFonts w:ascii="Times New Roman" w:eastAsia="Times New Roman" w:hAnsi="Times New Roman"/>
+                <w:sz w:val="24"/>
+              </w:rPr>
+              <w:t>Estructura de la documentación en Word.</w:t>
+            </w:r>
+          </w:p>
+        </w:tc>
+      </w:tr>
+      <w:tr>
+        <w:trPr>
+          <w:trHeight w:val="342"/>
+        </w:trPr>
+        <w:tc>
+          <w:tcPr>
+            <w:tcW w:w="993" w:type="dxa"/>
+            <w:tcBorders>
+              <w:left w:val="single" w:sz="4" w:space="0" w:color="auto"/>
+            </w:tcBorders>
+            <w:shd w:val="clear" w:color="auto" w:fill="auto"/>
+            <w:vAlign w:val="bottom"/>
+          </w:tcPr>
+          <w:p>
+            <w:pPr>
+              <w:jc w:val="center"/>
+              <w:rPr>
+                <w:rFonts w:ascii="Times New Roman" w:eastAsia="Times New Roman" w:hAnsi="Times New Roman"/>
+                <w:sz w:val="24"/>
+              </w:rPr>
+            </w:pPr>
+            <w:r>
+              <w:rPr>
+                <w:rFonts w:ascii="Times New Roman" w:eastAsia="Times New Roman" w:hAnsi="Times New Roman"/>
+                <w:sz w:val="24"/>
+              </w:rPr>
+              <w:t>16/02/17</w:t>
+            </w:r>
+          </w:p>
+        </w:tc>
+        <w:tc>
+          <w:tcPr>
+            <w:tcW w:w="850" w:type="dxa"/>
+            <w:shd w:val="clear" w:color="auto" w:fill="auto"/>
+            <w:vAlign w:val="bottom"/>
+          </w:tcPr>
+          <w:p>
+            <w:pPr>
+              <w:jc w:val="center"/>
+              <w:rPr>
+                <w:rFonts w:ascii="Times New Roman" w:eastAsia="Times New Roman" w:hAnsi="Times New Roman"/>
+                <w:sz w:val="24"/>
+              </w:rPr>
+            </w:pPr>
+            <w:r>
+              <w:rPr>
+                <w:rFonts w:ascii="Times New Roman" w:eastAsia="Times New Roman" w:hAnsi="Times New Roman"/>
+                <w:sz w:val="24"/>
+              </w:rPr>
+              <w:t>01:14</w:t>
+            </w:r>
+          </w:p>
+        </w:tc>
+        <w:tc>
+          <w:tcPr>
+            <w:tcW w:w="562" w:type="dxa"/>
+            <w:shd w:val="clear" w:color="auto" w:fill="auto"/>
+            <w:vAlign w:val="bottom"/>
+          </w:tcPr>
+          <w:p>
+            <w:pPr>
+              <w:jc w:val="center"/>
+              <w:rPr>
+                <w:rFonts w:ascii="Times New Roman" w:eastAsia="Times New Roman" w:hAnsi="Times New Roman"/>
+                <w:sz w:val="24"/>
+              </w:rPr>
+            </w:pPr>
+            <w:r>
+              <w:rPr>
+                <w:rFonts w:ascii="Times New Roman" w:eastAsia="Times New Roman" w:hAnsi="Times New Roman"/>
+                <w:sz w:val="24"/>
+              </w:rPr>
+              <w:t>1:34</w:t>
+            </w:r>
+          </w:p>
+        </w:tc>
+        <w:tc>
+          <w:tcPr>
+            <w:tcW w:w="1134" w:type="dxa"/>
+            <w:shd w:val="clear" w:color="auto" w:fill="auto"/>
+            <w:vAlign w:val="bottom"/>
+          </w:tcPr>
+          <w:p>
+            <w:pPr>
+              <w:jc w:val="center"/>
+              <w:rPr>
+                <w:rFonts w:ascii="Times New Roman" w:eastAsia="Times New Roman" w:hAnsi="Times New Roman"/>
+                <w:sz w:val="24"/>
+              </w:rPr>
+            </w:pPr>
+          </w:p>
+        </w:tc>
+        <w:tc>
+          <w:tcPr>
+            <w:tcW w:w="714" w:type="dxa"/>
+            <w:shd w:val="clear" w:color="auto" w:fill="auto"/>
+            <w:vAlign w:val="bottom"/>
+          </w:tcPr>
+          <w:p>
+            <w:pPr>
+              <w:jc w:val="center"/>
+              <w:rPr>
+                <w:rFonts w:ascii="Times New Roman" w:eastAsia="Times New Roman" w:hAnsi="Times New Roman"/>
+                <w:sz w:val="24"/>
+              </w:rPr>
+            </w:pPr>
+            <w:r>
+              <w:rPr>
+                <w:rFonts w:ascii="Times New Roman" w:eastAsia="Times New Roman" w:hAnsi="Times New Roman"/>
+                <w:sz w:val="24"/>
+              </w:rPr>
+              <w:t>20</w:t>
+            </w:r>
+          </w:p>
+        </w:tc>
+        <w:tc>
+          <w:tcPr>
+            <w:tcW w:w="1701" w:type="dxa"/>
+            <w:shd w:val="clear" w:color="auto" w:fill="auto"/>
+            <w:vAlign w:val="bottom"/>
+          </w:tcPr>
+          <w:p>
+            <w:pPr>
+              <w:jc w:val="center"/>
+              <w:rPr>
+                <w:rFonts w:ascii="Times New Roman" w:eastAsia="Times New Roman" w:hAnsi="Times New Roman"/>
+                <w:sz w:val="24"/>
+              </w:rPr>
+            </w:pPr>
+            <w:r>
+              <w:rPr>
+                <w:rFonts w:ascii="Times New Roman" w:eastAsia="Times New Roman" w:hAnsi="Times New Roman"/>
+                <w:sz w:val="24"/>
+              </w:rPr>
+              <w:t>Testeo</w:t>
+            </w:r>
+          </w:p>
+        </w:tc>
+        <w:tc>
+          <w:tcPr>
+            <w:tcW w:w="3685" w:type="dxa"/>
+            <w:shd w:val="clear" w:color="auto" w:fill="auto"/>
+            <w:vAlign w:val="bottom"/>
+          </w:tcPr>
+          <w:p>
+            <w:pPr>
+              <w:rPr>
+                <w:rFonts w:ascii="Times New Roman" w:eastAsia="Times New Roman" w:hAnsi="Times New Roman"/>
+                <w:sz w:val="24"/>
+              </w:rPr>
+            </w:pPr>
+            <w:r>
+              <w:rPr>
+                <w:rFonts w:ascii="Times New Roman" w:eastAsia="Times New Roman" w:hAnsi="Times New Roman"/>
+                <w:sz w:val="24"/>
+              </w:rPr>
+              <w:t xml:space="preserve"> Verificación del proyecto en Android Studio y modificación de colores.</w:t>
+            </w:r>
+          </w:p>
+        </w:tc>
+      </w:tr>
+    </w:tbl>
     <w:p/>
     <w:p>
       <w:r>
@@ -1156,6 +2104,7 @@
         <w:pStyle w:val="Ttulo3"/>
       </w:pPr>
       <w:r>
+        <w:lastRenderedPageBreak/>
         <w:t>Cuaderno de registro de defectos.</w:t>
       </w:r>
     </w:p>
@@ -1169,7 +2118,15 @@
       </w:r>
       <w:proofErr w:type="spellEnd"/>
       <w:r>
-        <w:t xml:space="preserve"> Luis Puc Chan:</w:t>
+        <w:t xml:space="preserve"> Luis </w:t>
+      </w:r>
+      <w:proofErr w:type="spellStart"/>
+      <w:r>
+        <w:t>Puc</w:t>
+      </w:r>
+      <w:proofErr w:type="spellEnd"/>
+      <w:r>
+        <w:t xml:space="preserve"> Chan:</w:t>
       </w:r>
     </w:p>
     <w:tbl>
@@ -1259,13 +2216,7 @@
               <w:rPr>
                 <w:rFonts w:ascii="Tahoma" w:eastAsia="Tahoma" w:hAnsi="Tahoma"/>
               </w:rPr>
-              <w:t>Programa:</w:t>
-            </w:r>
-            <w:r>
-              <w:rPr>
-                <w:rFonts w:ascii="Tahoma" w:eastAsia="Tahoma" w:hAnsi="Tahoma"/>
-              </w:rPr>
-              <w:t xml:space="preserve"> </w:t>
+              <w:t xml:space="preserve">Programa: </w:t>
             </w:r>
             <w:r>
               <w:rPr>
@@ -1301,13 +2252,7 @@
               <w:rPr>
                 <w:rFonts w:ascii="Tahoma" w:eastAsia="Tahoma" w:hAnsi="Tahoma"/>
               </w:rPr>
-              <w:t>Fecha:</w:t>
-            </w:r>
-            <w:r>
-              <w:rPr>
-                <w:rFonts w:ascii="Tahoma" w:eastAsia="Tahoma" w:hAnsi="Tahoma"/>
-              </w:rPr>
-              <w:t xml:space="preserve"> </w:t>
+              <w:t xml:space="preserve">Fecha: </w:t>
             </w:r>
             <w:r>
               <w:rPr>
@@ -1321,25 +2266,23 @@
       </w:tr>
       <w:tr>
         <w:trPr>
-          <w:trHeight w:val="593"/>
+          <w:trHeight w:val="613"/>
           <w:jc w:val="center"/>
         </w:trPr>
         <w:tc>
           <w:tcPr>
             <w:tcW w:w="1827" w:type="dxa"/>
-            <w:vMerge w:val="restart"/>
             <w:tcBorders>
               <w:top w:val="single" w:sz="4" w:space="0" w:color="auto"/>
               <w:left w:val="single" w:sz="4" w:space="0" w:color="auto"/>
+              <w:bottom w:val="single" w:sz="4" w:space="0" w:color="auto"/>
               <w:right w:val="single" w:sz="4" w:space="0" w:color="auto"/>
             </w:tcBorders>
             <w:shd w:val="clear" w:color="auto" w:fill="auto"/>
-            <w:vAlign w:val="bottom"/>
           </w:tcPr>
           <w:p>
             <w:pPr>
               <w:spacing w:line="0" w:lineRule="atLeast"/>
-              <w:ind w:left="420"/>
               <w:jc w:val="center"/>
               <w:rPr>
                 <w:rFonts w:ascii="Tahoma" w:eastAsia="Tahoma" w:hAnsi="Tahoma"/>
@@ -1356,19 +2299,17 @@
         <w:tc>
           <w:tcPr>
             <w:tcW w:w="1506" w:type="dxa"/>
-            <w:vMerge w:val="restart"/>
             <w:tcBorders>
               <w:top w:val="single" w:sz="4" w:space="0" w:color="auto"/>
               <w:left w:val="single" w:sz="4" w:space="0" w:color="auto"/>
+              <w:bottom w:val="single" w:sz="4" w:space="0" w:color="auto"/>
               <w:right w:val="single" w:sz="4" w:space="0" w:color="auto"/>
             </w:tcBorders>
             <w:shd w:val="clear" w:color="auto" w:fill="auto"/>
-            <w:vAlign w:val="bottom"/>
           </w:tcPr>
           <w:p>
             <w:pPr>
               <w:spacing w:line="0" w:lineRule="atLeast"/>
-              <w:ind w:left="320"/>
               <w:jc w:val="center"/>
               <w:rPr>
                 <w:rFonts w:ascii="Tahoma" w:eastAsia="Tahoma" w:hAnsi="Tahoma"/>
@@ -1385,14 +2326,13 @@
         <w:tc>
           <w:tcPr>
             <w:tcW w:w="1506" w:type="dxa"/>
-            <w:vMerge w:val="restart"/>
             <w:tcBorders>
               <w:top w:val="single" w:sz="4" w:space="0" w:color="auto"/>
               <w:left w:val="single" w:sz="4" w:space="0" w:color="auto"/>
+              <w:bottom w:val="single" w:sz="4" w:space="0" w:color="auto"/>
               <w:right w:val="single" w:sz="4" w:space="0" w:color="auto"/>
             </w:tcBorders>
             <w:shd w:val="clear" w:color="auto" w:fill="auto"/>
-            <w:vAlign w:val="bottom"/>
           </w:tcPr>
           <w:p>
             <w:pPr>
@@ -1414,14 +2354,13 @@
         <w:tc>
           <w:tcPr>
             <w:tcW w:w="1506" w:type="dxa"/>
-            <w:vMerge w:val="restart"/>
             <w:tcBorders>
               <w:top w:val="single" w:sz="4" w:space="0" w:color="auto"/>
               <w:left w:val="single" w:sz="4" w:space="0" w:color="auto"/>
+              <w:bottom w:val="single" w:sz="4" w:space="0" w:color="auto"/>
               <w:right w:val="single" w:sz="4" w:space="0" w:color="auto"/>
             </w:tcBorders>
             <w:shd w:val="clear" w:color="auto" w:fill="auto"/>
-            <w:vAlign w:val="bottom"/>
           </w:tcPr>
           <w:p>
             <w:pPr>
@@ -1445,16 +2384,14 @@
             <w:tcBorders>
               <w:top w:val="single" w:sz="4" w:space="0" w:color="auto"/>
               <w:left w:val="single" w:sz="4" w:space="0" w:color="auto"/>
-              <w:bottom w:val="nil"/>
+              <w:bottom w:val="single" w:sz="4" w:space="0" w:color="auto"/>
               <w:right w:val="single" w:sz="4" w:space="0" w:color="auto"/>
             </w:tcBorders>
             <w:shd w:val="clear" w:color="auto" w:fill="auto"/>
-            <w:vAlign w:val="bottom"/>
           </w:tcPr>
           <w:p>
             <w:pPr>
               <w:spacing w:line="0" w:lineRule="atLeast"/>
-              <w:ind w:left="240"/>
               <w:jc w:val="center"/>
               <w:rPr>
                 <w:rFonts w:ascii="Tahoma" w:eastAsia="Tahoma" w:hAnsi="Tahoma"/>
@@ -1471,412 +2408,55 @@
         <w:tc>
           <w:tcPr>
             <w:tcW w:w="1506" w:type="dxa"/>
-            <w:vMerge w:val="restart"/>
             <w:tcBorders>
               <w:top w:val="single" w:sz="4" w:space="0" w:color="auto"/>
               <w:left w:val="single" w:sz="4" w:space="0" w:color="auto"/>
-              <w:bottom w:val="nil"/>
+              <w:bottom w:val="single" w:sz="4" w:space="0" w:color="auto"/>
               <w:right w:val="single" w:sz="4" w:space="0" w:color="auto"/>
             </w:tcBorders>
             <w:shd w:val="clear" w:color="auto" w:fill="auto"/>
-            <w:vAlign w:val="bottom"/>
           </w:tcPr>
           <w:p>
             <w:pPr>
               <w:spacing w:line="0" w:lineRule="atLeast"/>
-              <w:ind w:left="200"/>
-              <w:jc w:val="center"/>
-              <w:rPr>
-                <w:rFonts w:ascii="Tahoma" w:eastAsia="Tahoma" w:hAnsi="Tahoma"/>
-              </w:rPr>
-            </w:pPr>
-            <w:r>
-              <w:rPr>
-                <w:rFonts w:ascii="Tahoma" w:eastAsia="Tahoma" w:hAnsi="Tahoma"/>
-              </w:rPr>
-              <w:t>Tiempo de</w:t>
-            </w:r>
-          </w:p>
+              <w:jc w:val="center"/>
+              <w:rPr>
+                <w:rFonts w:ascii="Tahoma" w:eastAsia="Tahoma" w:hAnsi="Tahoma"/>
+              </w:rPr>
+            </w:pPr>
+            <w:r>
+              <w:rPr>
+                <w:rFonts w:ascii="Tahoma" w:eastAsia="Tahoma" w:hAnsi="Tahoma"/>
+              </w:rPr>
+              <w:t>Tiempo de corrección</w:t>
+            </w:r>
+          </w:p>
+        </w:tc>
+        <w:tc>
+          <w:tcPr>
+            <w:tcW w:w="1509" w:type="dxa"/>
+            <w:tcBorders>
+              <w:top w:val="single" w:sz="4" w:space="0" w:color="auto"/>
+              <w:left w:val="single" w:sz="4" w:space="0" w:color="auto"/>
+              <w:bottom w:val="single" w:sz="4" w:space="0" w:color="auto"/>
+              <w:right w:val="single" w:sz="4" w:space="0" w:color="auto"/>
+            </w:tcBorders>
+            <w:shd w:val="clear" w:color="auto" w:fill="auto"/>
+          </w:tcPr>
           <w:p>
             <w:pPr>
               <w:spacing w:line="0" w:lineRule="atLeast"/>
-              <w:ind w:left="220"/>
-              <w:jc w:val="center"/>
-              <w:rPr>
-                <w:rFonts w:ascii="Tahoma" w:eastAsia="Tahoma" w:hAnsi="Tahoma"/>
-              </w:rPr>
-            </w:pPr>
-            <w:r>
-              <w:rPr>
-                <w:rFonts w:ascii="Tahoma" w:eastAsia="Tahoma" w:hAnsi="Tahoma"/>
-              </w:rPr>
-              <w:t>corrección</w:t>
-            </w:r>
-          </w:p>
-        </w:tc>
-        <w:tc>
-          <w:tcPr>
-            <w:tcW w:w="1509" w:type="dxa"/>
-            <w:vMerge w:val="restart"/>
-            <w:tcBorders>
-              <w:top w:val="single" w:sz="4" w:space="0" w:color="auto"/>
-              <w:left w:val="single" w:sz="4" w:space="0" w:color="auto"/>
-              <w:bottom w:val="nil"/>
-              <w:right w:val="single" w:sz="4" w:space="0" w:color="auto"/>
-            </w:tcBorders>
-            <w:shd w:val="clear" w:color="auto" w:fill="auto"/>
-            <w:vAlign w:val="bottom"/>
-          </w:tcPr>
-          <w:p>
-            <w:pPr>
-              <w:spacing w:line="0" w:lineRule="atLeast"/>
-              <w:jc w:val="center"/>
-              <w:rPr>
-                <w:rFonts w:ascii="Tahoma" w:eastAsia="Tahoma" w:hAnsi="Tahoma"/>
-              </w:rPr>
-            </w:pPr>
-            <w:r>
-              <w:rPr>
-                <w:rFonts w:ascii="Tahoma" w:eastAsia="Tahoma" w:hAnsi="Tahoma"/>
-              </w:rPr>
-              <w:t>Defecto</w:t>
-            </w:r>
-          </w:p>
-          <w:p>
-            <w:pPr>
-              <w:spacing w:line="0" w:lineRule="atLeast"/>
-              <w:jc w:val="center"/>
-              <w:rPr>
-                <w:rFonts w:ascii="Tahoma" w:eastAsia="Tahoma" w:hAnsi="Tahoma"/>
-              </w:rPr>
-            </w:pPr>
-            <w:r>
-              <w:rPr>
-                <w:rFonts w:ascii="Tahoma" w:eastAsia="Tahoma" w:hAnsi="Tahoma"/>
-              </w:rPr>
-              <w:t>corregido</w:t>
-            </w:r>
-          </w:p>
-        </w:tc>
-      </w:tr>
-      <w:tr>
-        <w:trPr>
-          <w:trHeight w:val="137"/>
-          <w:jc w:val="center"/>
-        </w:trPr>
-        <w:tc>
-          <w:tcPr>
-            <w:tcW w:w="1827" w:type="dxa"/>
-            <w:vMerge/>
-            <w:tcBorders>
-              <w:left w:val="single" w:sz="4" w:space="0" w:color="auto"/>
-              <w:right w:val="single" w:sz="4" w:space="0" w:color="auto"/>
-            </w:tcBorders>
-            <w:shd w:val="clear" w:color="auto" w:fill="auto"/>
-            <w:vAlign w:val="bottom"/>
-          </w:tcPr>
-          <w:p>
-            <w:pPr>
-              <w:spacing w:line="0" w:lineRule="atLeast"/>
-              <w:jc w:val="center"/>
-              <w:rPr>
-                <w:rFonts w:ascii="Times New Roman" w:eastAsia="Times New Roman" w:hAnsi="Times New Roman"/>
-                <w:sz w:val="10"/>
-              </w:rPr>
-            </w:pPr>
-          </w:p>
-        </w:tc>
-        <w:tc>
-          <w:tcPr>
-            <w:tcW w:w="1506" w:type="dxa"/>
-            <w:vMerge/>
-            <w:tcBorders>
-              <w:left w:val="single" w:sz="4" w:space="0" w:color="auto"/>
-              <w:right w:val="single" w:sz="4" w:space="0" w:color="auto"/>
-            </w:tcBorders>
-            <w:shd w:val="clear" w:color="auto" w:fill="auto"/>
-            <w:vAlign w:val="bottom"/>
-          </w:tcPr>
-          <w:p>
-            <w:pPr>
-              <w:spacing w:line="0" w:lineRule="atLeast"/>
-              <w:jc w:val="center"/>
-              <w:rPr>
-                <w:rFonts w:ascii="Times New Roman" w:eastAsia="Times New Roman" w:hAnsi="Times New Roman"/>
-                <w:sz w:val="10"/>
-              </w:rPr>
-            </w:pPr>
-          </w:p>
-        </w:tc>
-        <w:tc>
-          <w:tcPr>
-            <w:tcW w:w="1506" w:type="dxa"/>
-            <w:vMerge/>
-            <w:tcBorders>
-              <w:left w:val="single" w:sz="4" w:space="0" w:color="auto"/>
-              <w:right w:val="single" w:sz="4" w:space="0" w:color="auto"/>
-            </w:tcBorders>
-            <w:shd w:val="clear" w:color="auto" w:fill="auto"/>
-            <w:vAlign w:val="bottom"/>
-          </w:tcPr>
-          <w:p>
-            <w:pPr>
-              <w:spacing w:line="0" w:lineRule="atLeast"/>
-              <w:jc w:val="center"/>
-              <w:rPr>
-                <w:rFonts w:ascii="Times New Roman" w:eastAsia="Times New Roman" w:hAnsi="Times New Roman"/>
-                <w:sz w:val="10"/>
-              </w:rPr>
-            </w:pPr>
-          </w:p>
-        </w:tc>
-        <w:tc>
-          <w:tcPr>
-            <w:tcW w:w="1506" w:type="dxa"/>
-            <w:vMerge/>
-            <w:tcBorders>
-              <w:left w:val="single" w:sz="4" w:space="0" w:color="auto"/>
-              <w:right w:val="single" w:sz="4" w:space="0" w:color="auto"/>
-            </w:tcBorders>
-            <w:shd w:val="clear" w:color="auto" w:fill="auto"/>
-            <w:vAlign w:val="bottom"/>
-          </w:tcPr>
-          <w:p>
-            <w:pPr>
-              <w:spacing w:line="0" w:lineRule="atLeast"/>
-              <w:jc w:val="center"/>
-              <w:rPr>
-                <w:rFonts w:ascii="Times New Roman" w:eastAsia="Times New Roman" w:hAnsi="Times New Roman"/>
-                <w:sz w:val="10"/>
-              </w:rPr>
-            </w:pPr>
-          </w:p>
-        </w:tc>
-        <w:tc>
-          <w:tcPr>
-            <w:tcW w:w="1507" w:type="dxa"/>
-            <w:tcBorders>
-              <w:left w:val="single" w:sz="4" w:space="0" w:color="auto"/>
-              <w:right w:val="single" w:sz="4" w:space="0" w:color="auto"/>
-            </w:tcBorders>
-            <w:shd w:val="clear" w:color="auto" w:fill="auto"/>
-            <w:vAlign w:val="bottom"/>
-          </w:tcPr>
-          <w:p>
-            <w:pPr>
-              <w:spacing w:line="0" w:lineRule="atLeast"/>
-              <w:jc w:val="center"/>
-              <w:rPr>
-                <w:rFonts w:ascii="Times New Roman" w:eastAsia="Times New Roman" w:hAnsi="Times New Roman"/>
-                <w:sz w:val="10"/>
-              </w:rPr>
-            </w:pPr>
-          </w:p>
-        </w:tc>
-        <w:tc>
-          <w:tcPr>
-            <w:tcW w:w="1506" w:type="dxa"/>
-            <w:vMerge/>
-            <w:tcBorders>
-              <w:left w:val="single" w:sz="4" w:space="0" w:color="auto"/>
-              <w:right w:val="single" w:sz="4" w:space="0" w:color="auto"/>
-            </w:tcBorders>
-            <w:shd w:val="clear" w:color="auto" w:fill="auto"/>
-            <w:vAlign w:val="bottom"/>
-          </w:tcPr>
-          <w:p>
-            <w:pPr>
-              <w:spacing w:line="0" w:lineRule="atLeast"/>
-              <w:jc w:val="center"/>
-              <w:rPr>
-                <w:rFonts w:ascii="Times New Roman" w:eastAsia="Times New Roman" w:hAnsi="Times New Roman"/>
-                <w:sz w:val="10"/>
-              </w:rPr>
-            </w:pPr>
-          </w:p>
-        </w:tc>
-        <w:tc>
-          <w:tcPr>
-            <w:tcW w:w="1509" w:type="dxa"/>
-            <w:vMerge/>
-            <w:tcBorders>
-              <w:left w:val="single" w:sz="4" w:space="0" w:color="auto"/>
-              <w:right w:val="single" w:sz="4" w:space="0" w:color="auto"/>
-            </w:tcBorders>
-            <w:shd w:val="clear" w:color="auto" w:fill="auto"/>
-            <w:vAlign w:val="bottom"/>
-          </w:tcPr>
-          <w:p>
-            <w:pPr>
-              <w:spacing w:line="0" w:lineRule="atLeast"/>
-              <w:jc w:val="center"/>
-              <w:rPr>
-                <w:rFonts w:ascii="Times New Roman" w:eastAsia="Times New Roman" w:hAnsi="Times New Roman"/>
-                <w:sz w:val="10"/>
-              </w:rPr>
-            </w:pPr>
-          </w:p>
-        </w:tc>
-      </w:tr>
-      <w:tr>
-        <w:trPr>
-          <w:trHeight w:val="80"/>
-          <w:jc w:val="center"/>
-        </w:trPr>
-        <w:tc>
-          <w:tcPr>
-            <w:tcW w:w="1827" w:type="dxa"/>
-            <w:vMerge/>
-            <w:tcBorders>
-              <w:left w:val="single" w:sz="4" w:space="0" w:color="auto"/>
-              <w:bottom w:val="single" w:sz="8" w:space="0" w:color="auto"/>
-              <w:right w:val="single" w:sz="4" w:space="0" w:color="auto"/>
-            </w:tcBorders>
-            <w:shd w:val="clear" w:color="auto" w:fill="auto"/>
-            <w:vAlign w:val="bottom"/>
-          </w:tcPr>
-          <w:p>
-            <w:pPr>
-              <w:spacing w:line="0" w:lineRule="atLeast"/>
-              <w:jc w:val="center"/>
-              <w:rPr>
-                <w:rFonts w:ascii="Times New Roman" w:eastAsia="Times New Roman" w:hAnsi="Times New Roman"/>
-                <w:sz w:val="4"/>
-              </w:rPr>
-            </w:pPr>
-          </w:p>
-        </w:tc>
-        <w:tc>
-          <w:tcPr>
-            <w:tcW w:w="1506" w:type="dxa"/>
-            <w:vMerge/>
-            <w:tcBorders>
-              <w:left w:val="single" w:sz="4" w:space="0" w:color="auto"/>
-              <w:bottom w:val="single" w:sz="8" w:space="0" w:color="auto"/>
-              <w:right w:val="single" w:sz="4" w:space="0" w:color="auto"/>
-            </w:tcBorders>
-            <w:shd w:val="clear" w:color="auto" w:fill="auto"/>
-            <w:vAlign w:val="bottom"/>
-          </w:tcPr>
-          <w:p>
-            <w:pPr>
-              <w:spacing w:line="0" w:lineRule="atLeast"/>
-              <w:jc w:val="center"/>
-              <w:rPr>
-                <w:rFonts w:ascii="Times New Roman" w:eastAsia="Times New Roman" w:hAnsi="Times New Roman"/>
-                <w:sz w:val="4"/>
-              </w:rPr>
-            </w:pPr>
-          </w:p>
-        </w:tc>
-        <w:tc>
-          <w:tcPr>
-            <w:tcW w:w="1506" w:type="dxa"/>
-            <w:vMerge/>
-            <w:tcBorders>
-              <w:left w:val="single" w:sz="4" w:space="0" w:color="auto"/>
-              <w:bottom w:val="single" w:sz="8" w:space="0" w:color="auto"/>
-              <w:right w:val="single" w:sz="4" w:space="0" w:color="auto"/>
-            </w:tcBorders>
-            <w:shd w:val="clear" w:color="auto" w:fill="auto"/>
-            <w:vAlign w:val="bottom"/>
-          </w:tcPr>
-          <w:p>
-            <w:pPr>
-              <w:spacing w:line="0" w:lineRule="atLeast"/>
-              <w:jc w:val="center"/>
-              <w:rPr>
-                <w:rFonts w:ascii="Times New Roman" w:eastAsia="Times New Roman" w:hAnsi="Times New Roman"/>
-                <w:sz w:val="4"/>
-              </w:rPr>
-            </w:pPr>
-          </w:p>
-        </w:tc>
-        <w:tc>
-          <w:tcPr>
-            <w:tcW w:w="1506" w:type="dxa"/>
-            <w:vMerge/>
-            <w:tcBorders>
-              <w:left w:val="single" w:sz="4" w:space="0" w:color="auto"/>
-              <w:bottom w:val="single" w:sz="8" w:space="0" w:color="auto"/>
-              <w:right w:val="single" w:sz="4" w:space="0" w:color="auto"/>
-            </w:tcBorders>
-            <w:shd w:val="clear" w:color="auto" w:fill="auto"/>
-            <w:vAlign w:val="bottom"/>
-          </w:tcPr>
-          <w:p>
-            <w:pPr>
-              <w:spacing w:line="0" w:lineRule="atLeast"/>
-              <w:jc w:val="center"/>
-              <w:rPr>
-                <w:rFonts w:ascii="Times New Roman" w:eastAsia="Times New Roman" w:hAnsi="Times New Roman"/>
-                <w:sz w:val="4"/>
-              </w:rPr>
-            </w:pPr>
-          </w:p>
-        </w:tc>
-        <w:tc>
-          <w:tcPr>
-            <w:tcW w:w="1507" w:type="dxa"/>
-            <w:tcBorders>
-              <w:left w:val="single" w:sz="4" w:space="0" w:color="auto"/>
-              <w:bottom w:val="single" w:sz="8" w:space="0" w:color="auto"/>
-              <w:right w:val="single" w:sz="8" w:space="0" w:color="auto"/>
-            </w:tcBorders>
-            <w:shd w:val="clear" w:color="auto" w:fill="auto"/>
-            <w:vAlign w:val="bottom"/>
-          </w:tcPr>
-          <w:p>
-            <w:pPr>
-              <w:spacing w:line="0" w:lineRule="atLeast"/>
-              <w:jc w:val="center"/>
-              <w:rPr>
-                <w:rFonts w:ascii="Times New Roman" w:eastAsia="Times New Roman" w:hAnsi="Times New Roman"/>
-                <w:sz w:val="4"/>
-              </w:rPr>
-            </w:pPr>
-          </w:p>
-        </w:tc>
-        <w:tc>
-          <w:tcPr>
-            <w:tcW w:w="1506" w:type="dxa"/>
-            <w:tcBorders>
-              <w:bottom w:val="single" w:sz="8" w:space="0" w:color="auto"/>
-              <w:right w:val="single" w:sz="8" w:space="0" w:color="auto"/>
-            </w:tcBorders>
-            <w:shd w:val="clear" w:color="auto" w:fill="auto"/>
-            <w:vAlign w:val="bottom"/>
-          </w:tcPr>
-          <w:p>
-            <w:pPr>
-              <w:spacing w:line="0" w:lineRule="atLeast"/>
-              <w:jc w:val="center"/>
-              <w:rPr>
-                <w:rFonts w:ascii="Times New Roman" w:eastAsia="Times New Roman" w:hAnsi="Times New Roman"/>
-                <w:sz w:val="4"/>
-              </w:rPr>
-            </w:pPr>
-          </w:p>
-        </w:tc>
-        <w:tc>
-          <w:tcPr>
-            <w:tcW w:w="1509" w:type="dxa"/>
-            <w:tcBorders>
-              <w:bottom w:val="single" w:sz="8" w:space="0" w:color="auto"/>
-              <w:right w:val="single" w:sz="8" w:space="0" w:color="auto"/>
-            </w:tcBorders>
-            <w:shd w:val="clear" w:color="auto" w:fill="auto"/>
-            <w:vAlign w:val="bottom"/>
-          </w:tcPr>
-          <w:p>
-            <w:pPr>
-              <w:spacing w:line="0" w:lineRule="atLeast"/>
-              <w:jc w:val="center"/>
-              <w:rPr>
-                <w:rFonts w:ascii="Times New Roman" w:eastAsia="Times New Roman" w:hAnsi="Times New Roman"/>
-                <w:sz w:val="4"/>
-              </w:rPr>
-            </w:pPr>
+              <w:jc w:val="center"/>
+              <w:rPr>
+                <w:rFonts w:ascii="Tahoma" w:eastAsia="Tahoma" w:hAnsi="Tahoma"/>
+              </w:rPr>
+            </w:pPr>
+            <w:r>
+              <w:rPr>
+                <w:rFonts w:ascii="Tahoma" w:eastAsia="Tahoma" w:hAnsi="Tahoma"/>
+              </w:rPr>
+              <w:t>Defecto corregido</w:t>
+            </w:r>
           </w:p>
         </w:tc>
       </w:tr>
@@ -1889,6 +2469,7 @@
           <w:tcPr>
             <w:tcW w:w="1827" w:type="dxa"/>
             <w:tcBorders>
+              <w:top w:val="single" w:sz="4" w:space="0" w:color="auto"/>
               <w:left w:val="single" w:sz="8" w:space="0" w:color="auto"/>
               <w:bottom w:val="single" w:sz="8" w:space="0" w:color="auto"/>
               <w:right w:val="single" w:sz="8" w:space="0" w:color="auto"/>
@@ -1918,6 +2499,7 @@
           <w:tcPr>
             <w:tcW w:w="1506" w:type="dxa"/>
             <w:tcBorders>
+              <w:top w:val="single" w:sz="4" w:space="0" w:color="auto"/>
               <w:bottom w:val="single" w:sz="8" w:space="0" w:color="auto"/>
               <w:right w:val="single" w:sz="8" w:space="0" w:color="auto"/>
             </w:tcBorders>
@@ -1946,6 +2528,7 @@
           <w:tcPr>
             <w:tcW w:w="1506" w:type="dxa"/>
             <w:tcBorders>
+              <w:top w:val="single" w:sz="4" w:space="0" w:color="auto"/>
               <w:bottom w:val="single" w:sz="8" w:space="0" w:color="auto"/>
               <w:right w:val="single" w:sz="8" w:space="0" w:color="auto"/>
             </w:tcBorders>
@@ -1974,6 +2557,7 @@
           <w:tcPr>
             <w:tcW w:w="1506" w:type="dxa"/>
             <w:tcBorders>
+              <w:top w:val="single" w:sz="4" w:space="0" w:color="auto"/>
               <w:bottom w:val="single" w:sz="8" w:space="0" w:color="auto"/>
               <w:right w:val="single" w:sz="8" w:space="0" w:color="auto"/>
             </w:tcBorders>
@@ -2002,6 +2586,7 @@
           <w:tcPr>
             <w:tcW w:w="1507" w:type="dxa"/>
             <w:tcBorders>
+              <w:top w:val="single" w:sz="4" w:space="0" w:color="auto"/>
               <w:bottom w:val="single" w:sz="8" w:space="0" w:color="auto"/>
               <w:right w:val="single" w:sz="8" w:space="0" w:color="auto"/>
             </w:tcBorders>
@@ -2030,6 +2615,7 @@
           <w:tcPr>
             <w:tcW w:w="1506" w:type="dxa"/>
             <w:tcBorders>
+              <w:top w:val="single" w:sz="4" w:space="0" w:color="auto"/>
               <w:bottom w:val="single" w:sz="8" w:space="0" w:color="auto"/>
               <w:right w:val="single" w:sz="8" w:space="0" w:color="auto"/>
             </w:tcBorders>
@@ -2058,6 +2644,7 @@
           <w:tcPr>
             <w:tcW w:w="1509" w:type="dxa"/>
             <w:tcBorders>
+              <w:top w:val="single" w:sz="4" w:space="0" w:color="auto"/>
               <w:bottom w:val="single" w:sz="8" w:space="0" w:color="auto"/>
               <w:right w:val="single" w:sz="8" w:space="0" w:color="auto"/>
             </w:tcBorders>
@@ -2445,6 +3032,1200 @@
         <w:t>Diosemir Isael Nah May:</w:t>
       </w:r>
     </w:p>
+    <w:tbl>
+      <w:tblPr>
+        <w:tblW w:w="9660" w:type="dxa"/>
+        <w:tblInd w:w="-421" w:type="dxa"/>
+        <w:tblLayout w:type="fixed"/>
+        <w:tblCellMar>
+          <w:left w:w="0" w:type="dxa"/>
+          <w:right w:w="0" w:type="dxa"/>
+        </w:tblCellMar>
+        <w:tblLook w:val="0000" w:firstRow="0" w:lastRow="0" w:firstColumn="0" w:lastColumn="0" w:noHBand="0" w:noVBand="0"/>
+      </w:tblPr>
+      <w:tblGrid>
+        <w:gridCol w:w="1380"/>
+        <w:gridCol w:w="1380"/>
+        <w:gridCol w:w="1380"/>
+        <w:gridCol w:w="1380"/>
+        <w:gridCol w:w="1380"/>
+        <w:gridCol w:w="1380"/>
+        <w:gridCol w:w="1380"/>
+      </w:tblGrid>
+      <w:tr>
+        <w:trPr>
+          <w:trHeight w:val="606"/>
+        </w:trPr>
+        <w:tc>
+          <w:tcPr>
+            <w:tcW w:w="9660" w:type="dxa"/>
+            <w:gridSpan w:val="7"/>
+            <w:tcBorders>
+              <w:top w:val="single" w:sz="8" w:space="0" w:color="auto"/>
+              <w:left w:val="single" w:sz="8" w:space="0" w:color="auto"/>
+              <w:bottom w:val="single" w:sz="4" w:space="0" w:color="auto"/>
+              <w:right w:val="single" w:sz="8" w:space="0" w:color="auto"/>
+            </w:tcBorders>
+            <w:shd w:val="clear" w:color="auto" w:fill="auto"/>
+          </w:tcPr>
+          <w:p>
+            <w:pPr>
+              <w:spacing w:line="240" w:lineRule="atLeast"/>
+              <w:jc w:val="center"/>
+              <w:rPr>
+                <w:rFonts w:ascii="Times New Roman" w:eastAsia="Times New Roman" w:hAnsi="Times New Roman"/>
+                <w:sz w:val="24"/>
+              </w:rPr>
+            </w:pPr>
+            <w:r>
+              <w:rPr>
+                <w:rFonts w:ascii="Tahoma" w:eastAsia="Tahoma" w:hAnsi="Tahoma"/>
+                <w:sz w:val="24"/>
+              </w:rPr>
+              <w:t>Registro de Defectos</w:t>
+            </w:r>
+          </w:p>
+        </w:tc>
+      </w:tr>
+      <w:tr>
+        <w:trPr>
+          <w:trHeight w:val="583"/>
+        </w:trPr>
+        <w:tc>
+          <w:tcPr>
+            <w:tcW w:w="6900" w:type="dxa"/>
+            <w:gridSpan w:val="5"/>
+            <w:tcBorders>
+              <w:top w:val="single" w:sz="4" w:space="0" w:color="auto"/>
+              <w:left w:val="single" w:sz="8" w:space="0" w:color="auto"/>
+              <w:bottom w:val="single" w:sz="4" w:space="0" w:color="auto"/>
+              <w:right w:val="single" w:sz="8" w:space="0" w:color="auto"/>
+            </w:tcBorders>
+            <w:shd w:val="clear" w:color="auto" w:fill="auto"/>
+          </w:tcPr>
+          <w:p>
+            <w:pPr>
+              <w:spacing w:line="240" w:lineRule="atLeast"/>
+              <w:jc w:val="center"/>
+              <w:rPr>
+                <w:rFonts w:ascii="Tahoma" w:eastAsia="Tahoma" w:hAnsi="Tahoma"/>
+                <w:sz w:val="20"/>
+              </w:rPr>
+            </w:pPr>
+            <w:r>
+              <w:rPr>
+                <w:rFonts w:ascii="Tahoma" w:eastAsia="Tahoma" w:hAnsi="Tahoma"/>
+              </w:rPr>
+              <w:t xml:space="preserve">Programa: </w:t>
+            </w:r>
+            <w:r>
+              <w:rPr>
+                <w:rFonts w:ascii="Times New Roman" w:eastAsia="Times New Roman" w:hAnsi="Times New Roman"/>
+                <w:sz w:val="23"/>
+              </w:rPr>
+              <w:t>Área</w:t>
+            </w:r>
+            <w:r>
+              <w:rPr>
+                <w:rFonts w:ascii="Times New Roman" w:eastAsia="Times New Roman" w:hAnsi="Times New Roman"/>
+                <w:sz w:val="23"/>
+              </w:rPr>
+              <w:t xml:space="preserve"> de un triá</w:t>
+            </w:r>
+            <w:r>
+              <w:rPr>
+                <w:rFonts w:ascii="Times New Roman" w:eastAsia="Times New Roman" w:hAnsi="Times New Roman"/>
+                <w:sz w:val="23"/>
+              </w:rPr>
+              <w:t>ngulo</w:t>
+            </w:r>
+          </w:p>
+        </w:tc>
+        <w:tc>
+          <w:tcPr>
+            <w:tcW w:w="2760" w:type="dxa"/>
+            <w:gridSpan w:val="2"/>
+            <w:tcBorders>
+              <w:top w:val="single" w:sz="4" w:space="0" w:color="auto"/>
+              <w:left w:val="single" w:sz="8" w:space="0" w:color="auto"/>
+              <w:bottom w:val="single" w:sz="4" w:space="0" w:color="auto"/>
+              <w:right w:val="single" w:sz="8" w:space="0" w:color="auto"/>
+            </w:tcBorders>
+            <w:shd w:val="clear" w:color="auto" w:fill="auto"/>
+          </w:tcPr>
+          <w:p>
+            <w:pPr>
+              <w:spacing w:line="240" w:lineRule="atLeast"/>
+              <w:jc w:val="center"/>
+              <w:rPr>
+                <w:rFonts w:ascii="Tahoma" w:eastAsia="Tahoma" w:hAnsi="Tahoma"/>
+                <w:sz w:val="20"/>
+              </w:rPr>
+            </w:pPr>
+            <w:r>
+              <w:rPr>
+                <w:rFonts w:ascii="Tahoma" w:eastAsia="Tahoma" w:hAnsi="Tahoma"/>
+              </w:rPr>
+              <w:t xml:space="preserve">Fecha: </w:t>
+            </w:r>
+            <w:r>
+              <w:rPr>
+                <w:rFonts w:ascii="Times New Roman" w:eastAsia="Times New Roman" w:hAnsi="Times New Roman"/>
+                <w:sz w:val="23"/>
+              </w:rPr>
+              <w:t>16</w:t>
+            </w:r>
+            <w:r>
+              <w:rPr>
+                <w:rFonts w:ascii="Times New Roman" w:eastAsia="Times New Roman" w:hAnsi="Times New Roman"/>
+                <w:sz w:val="23"/>
+                <w:lang w:val="es-ES"/>
+              </w:rPr>
+              <w:t>/02/17</w:t>
+            </w:r>
+          </w:p>
+        </w:tc>
+      </w:tr>
+      <w:tr>
+        <w:trPr>
+          <w:trHeight w:val="483"/>
+        </w:trPr>
+        <w:tc>
+          <w:tcPr>
+            <w:tcW w:w="1380" w:type="dxa"/>
+            <w:tcBorders>
+              <w:top w:val="single" w:sz="4" w:space="0" w:color="auto"/>
+              <w:left w:val="single" w:sz="8" w:space="0" w:color="auto"/>
+              <w:right w:val="single" w:sz="8" w:space="0" w:color="auto"/>
+            </w:tcBorders>
+            <w:shd w:val="clear" w:color="auto" w:fill="auto"/>
+            <w:vAlign w:val="bottom"/>
+          </w:tcPr>
+          <w:p>
+            <w:pPr>
+              <w:spacing w:after="0" w:line="240" w:lineRule="atLeast"/>
+              <w:jc w:val="center"/>
+              <w:rPr>
+                <w:rFonts w:ascii="Tahoma" w:eastAsia="Tahoma" w:hAnsi="Tahoma"/>
+              </w:rPr>
+            </w:pPr>
+          </w:p>
+        </w:tc>
+        <w:tc>
+          <w:tcPr>
+            <w:tcW w:w="1380" w:type="dxa"/>
+            <w:tcBorders>
+              <w:top w:val="single" w:sz="4" w:space="0" w:color="auto"/>
+              <w:right w:val="single" w:sz="8" w:space="0" w:color="auto"/>
+            </w:tcBorders>
+            <w:shd w:val="clear" w:color="auto" w:fill="auto"/>
+            <w:vAlign w:val="bottom"/>
+          </w:tcPr>
+          <w:p>
+            <w:pPr>
+              <w:spacing w:line="360" w:lineRule="auto"/>
+              <w:jc w:val="center"/>
+              <w:rPr>
+                <w:rFonts w:ascii="Tahoma" w:eastAsia="Tahoma" w:hAnsi="Tahoma"/>
+              </w:rPr>
+            </w:pPr>
+            <w:r>
+              <w:rPr>
+                <w:rFonts w:ascii="Tahoma" w:eastAsia="Tahoma" w:hAnsi="Tahoma"/>
+              </w:rPr>
+              <w:t>Número</w:t>
+            </w:r>
+          </w:p>
+        </w:tc>
+        <w:tc>
+          <w:tcPr>
+            <w:tcW w:w="1380" w:type="dxa"/>
+            <w:tcBorders>
+              <w:top w:val="single" w:sz="4" w:space="0" w:color="auto"/>
+              <w:right w:val="single" w:sz="8" w:space="0" w:color="auto"/>
+            </w:tcBorders>
+            <w:shd w:val="clear" w:color="auto" w:fill="auto"/>
+            <w:vAlign w:val="bottom"/>
+          </w:tcPr>
+          <w:p>
+            <w:pPr>
+              <w:spacing w:line="360" w:lineRule="auto"/>
+              <w:jc w:val="center"/>
+              <w:rPr>
+                <w:rFonts w:ascii="Times New Roman" w:eastAsia="Times New Roman" w:hAnsi="Times New Roman"/>
+                <w:sz w:val="23"/>
+              </w:rPr>
+            </w:pPr>
+            <w:r>
+              <w:rPr>
+                <w:rFonts w:ascii="Tahoma" w:eastAsia="Tahoma" w:hAnsi="Tahoma"/>
+              </w:rPr>
+              <w:t>Tipo</w:t>
+            </w:r>
+          </w:p>
+        </w:tc>
+        <w:tc>
+          <w:tcPr>
+            <w:tcW w:w="1380" w:type="dxa"/>
+            <w:tcBorders>
+              <w:top w:val="single" w:sz="4" w:space="0" w:color="auto"/>
+              <w:left w:val="single" w:sz="8" w:space="0" w:color="auto"/>
+              <w:right w:val="single" w:sz="4" w:space="0" w:color="auto"/>
+            </w:tcBorders>
+            <w:shd w:val="clear" w:color="auto" w:fill="auto"/>
+            <w:vAlign w:val="bottom"/>
+          </w:tcPr>
+          <w:p>
+            <w:pPr>
+              <w:spacing w:line="360" w:lineRule="auto"/>
+              <w:jc w:val="center"/>
+              <w:rPr>
+                <w:rFonts w:ascii="Tahoma" w:eastAsia="Tahoma" w:hAnsi="Tahoma"/>
+              </w:rPr>
+            </w:pPr>
+            <w:r>
+              <w:rPr>
+                <w:rFonts w:ascii="Tahoma" w:eastAsia="Tahoma" w:hAnsi="Tahoma"/>
+              </w:rPr>
+              <w:t>Introducido</w:t>
+            </w:r>
+          </w:p>
+        </w:tc>
+        <w:tc>
+          <w:tcPr>
+            <w:tcW w:w="1380" w:type="dxa"/>
+            <w:tcBorders>
+              <w:top w:val="single" w:sz="4" w:space="0" w:color="auto"/>
+              <w:left w:val="single" w:sz="4" w:space="0" w:color="auto"/>
+              <w:right w:val="single" w:sz="4" w:space="0" w:color="auto"/>
+            </w:tcBorders>
+            <w:shd w:val="clear" w:color="auto" w:fill="auto"/>
+            <w:vAlign w:val="bottom"/>
+          </w:tcPr>
+          <w:p>
+            <w:pPr>
+              <w:spacing w:line="360" w:lineRule="auto"/>
+              <w:jc w:val="center"/>
+              <w:rPr>
+                <w:rFonts w:ascii="Tahoma" w:eastAsia="Tahoma" w:hAnsi="Tahoma"/>
+              </w:rPr>
+            </w:pPr>
+            <w:r>
+              <w:rPr>
+                <w:rFonts w:ascii="Tahoma" w:eastAsia="Tahoma" w:hAnsi="Tahoma"/>
+              </w:rPr>
+              <w:t>Eliminado</w:t>
+            </w:r>
+          </w:p>
+        </w:tc>
+        <w:tc>
+          <w:tcPr>
+            <w:tcW w:w="1380" w:type="dxa"/>
+            <w:tcBorders>
+              <w:top w:val="single" w:sz="4" w:space="0" w:color="auto"/>
+              <w:left w:val="single" w:sz="4" w:space="0" w:color="auto"/>
+              <w:right w:val="single" w:sz="8" w:space="0" w:color="auto"/>
+            </w:tcBorders>
+            <w:shd w:val="clear" w:color="auto" w:fill="auto"/>
+            <w:vAlign w:val="bottom"/>
+          </w:tcPr>
+          <w:p>
+            <w:pPr>
+              <w:spacing w:line="240" w:lineRule="atLeast"/>
+              <w:jc w:val="center"/>
+              <w:rPr>
+                <w:rFonts w:ascii="Tahoma" w:eastAsia="Tahoma" w:hAnsi="Tahoma"/>
+              </w:rPr>
+            </w:pPr>
+            <w:r>
+              <w:rPr>
+                <w:rFonts w:ascii="Tahoma" w:eastAsia="Tahoma" w:hAnsi="Tahoma"/>
+              </w:rPr>
+              <w:t>Tiempo de</w:t>
+            </w:r>
+          </w:p>
+          <w:p>
+            <w:pPr>
+              <w:spacing w:after="0" w:line="240" w:lineRule="atLeast"/>
+              <w:jc w:val="center"/>
+              <w:rPr>
+                <w:rFonts w:ascii="Tahoma" w:eastAsia="Tahoma" w:hAnsi="Tahoma"/>
+              </w:rPr>
+            </w:pPr>
+            <w:r>
+              <w:rPr>
+                <w:rFonts w:ascii="Tahoma" w:eastAsia="Tahoma" w:hAnsi="Tahoma"/>
+              </w:rPr>
+              <w:t>corrección</w:t>
+            </w:r>
+          </w:p>
+        </w:tc>
+        <w:tc>
+          <w:tcPr>
+            <w:tcW w:w="1380" w:type="dxa"/>
+            <w:tcBorders>
+              <w:top w:val="single" w:sz="4" w:space="0" w:color="auto"/>
+              <w:right w:val="single" w:sz="8" w:space="0" w:color="auto"/>
+            </w:tcBorders>
+            <w:shd w:val="clear" w:color="auto" w:fill="auto"/>
+            <w:vAlign w:val="bottom"/>
+          </w:tcPr>
+          <w:p>
+            <w:pPr>
+              <w:spacing w:line="240" w:lineRule="atLeast"/>
+              <w:jc w:val="center"/>
+              <w:rPr>
+                <w:rFonts w:ascii="Tahoma" w:eastAsia="Tahoma" w:hAnsi="Tahoma"/>
+              </w:rPr>
+            </w:pPr>
+            <w:r>
+              <w:rPr>
+                <w:rFonts w:ascii="Tahoma" w:eastAsia="Tahoma" w:hAnsi="Tahoma"/>
+              </w:rPr>
+              <w:t>Defecto</w:t>
+            </w:r>
+          </w:p>
+          <w:p>
+            <w:pPr>
+              <w:spacing w:after="0" w:line="240" w:lineRule="atLeast"/>
+              <w:jc w:val="center"/>
+              <w:rPr>
+                <w:rFonts w:ascii="Tahoma" w:eastAsia="Tahoma" w:hAnsi="Tahoma"/>
+              </w:rPr>
+            </w:pPr>
+            <w:r>
+              <w:rPr>
+                <w:rFonts w:ascii="Tahoma" w:eastAsia="Tahoma" w:hAnsi="Tahoma"/>
+              </w:rPr>
+              <w:t>corregido</w:t>
+            </w:r>
+          </w:p>
+        </w:tc>
+      </w:tr>
+      <w:tr>
+        <w:trPr>
+          <w:trHeight w:val="276"/>
+        </w:trPr>
+        <w:tc>
+          <w:tcPr>
+            <w:tcW w:w="1380" w:type="dxa"/>
+            <w:tcBorders>
+              <w:top w:val="single" w:sz="4" w:space="0" w:color="auto"/>
+              <w:left w:val="single" w:sz="8" w:space="0" w:color="auto"/>
+              <w:bottom w:val="single" w:sz="4" w:space="0" w:color="auto"/>
+              <w:right w:val="single" w:sz="4" w:space="0" w:color="auto"/>
+            </w:tcBorders>
+            <w:shd w:val="clear" w:color="auto" w:fill="auto"/>
+            <w:vAlign w:val="bottom"/>
+          </w:tcPr>
+          <w:p>
+            <w:pPr>
+              <w:spacing w:line="240" w:lineRule="atLeast"/>
+              <w:jc w:val="center"/>
+              <w:rPr>
+                <w:rFonts w:ascii="Tahoma" w:eastAsia="Tahoma" w:hAnsi="Tahoma"/>
+              </w:rPr>
+            </w:pPr>
+            <w:r>
+              <w:rPr>
+                <w:rFonts w:ascii="Tahoma" w:eastAsia="Tahoma" w:hAnsi="Tahoma"/>
+              </w:rPr>
+              <w:t>Descripción:</w:t>
+            </w:r>
+          </w:p>
+        </w:tc>
+        <w:tc>
+          <w:tcPr>
+            <w:tcW w:w="8280" w:type="dxa"/>
+            <w:gridSpan w:val="6"/>
+            <w:tcBorders>
+              <w:top w:val="single" w:sz="4" w:space="0" w:color="auto"/>
+              <w:left w:val="single" w:sz="4" w:space="0" w:color="auto"/>
+              <w:bottom w:val="single" w:sz="4" w:space="0" w:color="auto"/>
+              <w:right w:val="single" w:sz="8" w:space="0" w:color="auto"/>
+            </w:tcBorders>
+            <w:shd w:val="clear" w:color="auto" w:fill="auto"/>
+            <w:vAlign w:val="center"/>
+          </w:tcPr>
+          <w:p>
+            <w:pPr>
+              <w:spacing w:line="240" w:lineRule="atLeast"/>
+              <w:rPr>
+                <w:rFonts w:ascii="Times New Roman" w:eastAsia="Times New Roman" w:hAnsi="Times New Roman"/>
+                <w:sz w:val="23"/>
+              </w:rPr>
+            </w:pPr>
+            <w:r>
+              <w:rPr>
+                <w:rFonts w:ascii="Times New Roman" w:eastAsia="Times New Roman" w:hAnsi="Times New Roman"/>
+                <w:sz w:val="23"/>
+              </w:rPr>
+              <w:t xml:space="preserve"> Se eliminó un</w:t>
+            </w:r>
+            <w:r>
+              <w:rPr>
+                <w:rFonts w:ascii="Times New Roman" w:eastAsia="Times New Roman" w:hAnsi="Times New Roman"/>
+                <w:sz w:val="23"/>
+              </w:rPr>
+              <w:t>a</w:t>
+            </w:r>
+            <w:bookmarkStart w:id="0" w:name="_GoBack"/>
+            <w:bookmarkEnd w:id="0"/>
+            <w:r>
+              <w:rPr>
+                <w:rFonts w:ascii="Times New Roman" w:eastAsia="Times New Roman" w:hAnsi="Times New Roman"/>
+                <w:sz w:val="23"/>
+              </w:rPr>
+              <w:t xml:space="preserve"> etiqueta de estilos</w:t>
+            </w:r>
+          </w:p>
+        </w:tc>
+      </w:tr>
+      <w:tr>
+        <w:trPr>
+          <w:trHeight w:val="330"/>
+        </w:trPr>
+        <w:tc>
+          <w:tcPr>
+            <w:tcW w:w="1380" w:type="dxa"/>
+            <w:tcBorders>
+              <w:top w:val="single" w:sz="4" w:space="0" w:color="auto"/>
+              <w:left w:val="single" w:sz="4" w:space="0" w:color="auto"/>
+              <w:bottom w:val="single" w:sz="4" w:space="0" w:color="auto"/>
+              <w:right w:val="single" w:sz="4" w:space="0" w:color="auto"/>
+            </w:tcBorders>
+            <w:shd w:val="clear" w:color="auto" w:fill="auto"/>
+            <w:vAlign w:val="bottom"/>
+          </w:tcPr>
+          <w:p>
+            <w:pPr>
+              <w:spacing w:line="240" w:lineRule="atLeast"/>
+              <w:jc w:val="center"/>
+              <w:rPr>
+                <w:rFonts w:ascii="Times New Roman" w:eastAsia="Times New Roman" w:hAnsi="Times New Roman"/>
+                <w:sz w:val="24"/>
+              </w:rPr>
+            </w:pPr>
+          </w:p>
+        </w:tc>
+        <w:tc>
+          <w:tcPr>
+            <w:tcW w:w="1380" w:type="dxa"/>
+            <w:tcBorders>
+              <w:top w:val="single" w:sz="4" w:space="0" w:color="auto"/>
+              <w:left w:val="single" w:sz="4" w:space="0" w:color="auto"/>
+              <w:bottom w:val="single" w:sz="4" w:space="0" w:color="auto"/>
+              <w:right w:val="single" w:sz="4" w:space="0" w:color="auto"/>
+            </w:tcBorders>
+            <w:shd w:val="clear" w:color="auto" w:fill="auto"/>
+            <w:vAlign w:val="bottom"/>
+          </w:tcPr>
+          <w:p>
+            <w:pPr>
+              <w:spacing w:line="240" w:lineRule="atLeast"/>
+              <w:jc w:val="center"/>
+              <w:rPr>
+                <w:rFonts w:ascii="Times New Roman" w:eastAsia="Times New Roman" w:hAnsi="Times New Roman"/>
+                <w:sz w:val="24"/>
+              </w:rPr>
+            </w:pPr>
+            <w:r>
+              <w:rPr>
+                <w:rFonts w:ascii="Times New Roman" w:eastAsia="Times New Roman" w:hAnsi="Times New Roman"/>
+                <w:sz w:val="24"/>
+              </w:rPr>
+              <w:t>1</w:t>
+            </w:r>
+          </w:p>
+        </w:tc>
+        <w:tc>
+          <w:tcPr>
+            <w:tcW w:w="1380" w:type="dxa"/>
+            <w:tcBorders>
+              <w:top w:val="single" w:sz="4" w:space="0" w:color="auto"/>
+              <w:left w:val="single" w:sz="4" w:space="0" w:color="auto"/>
+              <w:bottom w:val="single" w:sz="4" w:space="0" w:color="auto"/>
+              <w:right w:val="single" w:sz="4" w:space="0" w:color="auto"/>
+            </w:tcBorders>
+            <w:shd w:val="clear" w:color="auto" w:fill="auto"/>
+            <w:vAlign w:val="bottom"/>
+          </w:tcPr>
+          <w:p>
+            <w:pPr>
+              <w:spacing w:line="240" w:lineRule="atLeast"/>
+              <w:jc w:val="center"/>
+              <w:rPr>
+                <w:rFonts w:ascii="Times New Roman" w:eastAsia="Times New Roman" w:hAnsi="Times New Roman"/>
+                <w:sz w:val="24"/>
+              </w:rPr>
+            </w:pPr>
+            <w:r>
+              <w:rPr>
+                <w:rFonts w:ascii="Times New Roman" w:eastAsia="Times New Roman" w:hAnsi="Times New Roman"/>
+                <w:sz w:val="24"/>
+              </w:rPr>
+              <w:t>60</w:t>
+            </w:r>
+          </w:p>
+        </w:tc>
+        <w:tc>
+          <w:tcPr>
+            <w:tcW w:w="1380" w:type="dxa"/>
+            <w:tcBorders>
+              <w:top w:val="single" w:sz="4" w:space="0" w:color="auto"/>
+              <w:left w:val="single" w:sz="4" w:space="0" w:color="auto"/>
+              <w:bottom w:val="single" w:sz="4" w:space="0" w:color="auto"/>
+              <w:right w:val="single" w:sz="4" w:space="0" w:color="auto"/>
+            </w:tcBorders>
+            <w:shd w:val="clear" w:color="auto" w:fill="auto"/>
+            <w:vAlign w:val="bottom"/>
+          </w:tcPr>
+          <w:p>
+            <w:pPr>
+              <w:spacing w:line="240" w:lineRule="atLeast"/>
+              <w:jc w:val="center"/>
+              <w:rPr>
+                <w:rFonts w:ascii="Times New Roman" w:eastAsia="Times New Roman" w:hAnsi="Times New Roman"/>
+                <w:sz w:val="24"/>
+              </w:rPr>
+            </w:pPr>
+            <w:r>
+              <w:rPr>
+                <w:rFonts w:ascii="Times New Roman" w:eastAsia="Times New Roman" w:hAnsi="Times New Roman"/>
+                <w:sz w:val="24"/>
+              </w:rPr>
+              <w:t>Diseño</w:t>
+            </w:r>
+          </w:p>
+        </w:tc>
+        <w:tc>
+          <w:tcPr>
+            <w:tcW w:w="1380" w:type="dxa"/>
+            <w:tcBorders>
+              <w:top w:val="single" w:sz="4" w:space="0" w:color="auto"/>
+              <w:left w:val="single" w:sz="4" w:space="0" w:color="auto"/>
+              <w:bottom w:val="single" w:sz="4" w:space="0" w:color="auto"/>
+              <w:right w:val="single" w:sz="4" w:space="0" w:color="auto"/>
+            </w:tcBorders>
+            <w:shd w:val="clear" w:color="auto" w:fill="auto"/>
+            <w:vAlign w:val="bottom"/>
+          </w:tcPr>
+          <w:p>
+            <w:pPr>
+              <w:spacing w:line="240" w:lineRule="atLeast"/>
+              <w:jc w:val="center"/>
+              <w:rPr>
+                <w:rFonts w:ascii="Times New Roman" w:eastAsia="Times New Roman" w:hAnsi="Times New Roman"/>
+                <w:sz w:val="24"/>
+              </w:rPr>
+            </w:pPr>
+            <w:r>
+              <w:rPr>
+                <w:rFonts w:ascii="Times New Roman" w:eastAsia="Times New Roman" w:hAnsi="Times New Roman"/>
+                <w:sz w:val="24"/>
+              </w:rPr>
+              <w:t>Compilación</w:t>
+            </w:r>
+          </w:p>
+        </w:tc>
+        <w:tc>
+          <w:tcPr>
+            <w:tcW w:w="1380" w:type="dxa"/>
+            <w:tcBorders>
+              <w:top w:val="single" w:sz="4" w:space="0" w:color="auto"/>
+              <w:left w:val="single" w:sz="4" w:space="0" w:color="auto"/>
+              <w:bottom w:val="single" w:sz="4" w:space="0" w:color="auto"/>
+              <w:right w:val="single" w:sz="4" w:space="0" w:color="auto"/>
+            </w:tcBorders>
+            <w:shd w:val="clear" w:color="auto" w:fill="auto"/>
+            <w:vAlign w:val="bottom"/>
+          </w:tcPr>
+          <w:p>
+            <w:pPr>
+              <w:spacing w:line="240" w:lineRule="atLeast"/>
+              <w:jc w:val="center"/>
+              <w:rPr>
+                <w:rFonts w:ascii="Times New Roman" w:eastAsia="Times New Roman" w:hAnsi="Times New Roman"/>
+                <w:sz w:val="24"/>
+              </w:rPr>
+            </w:pPr>
+            <w:r>
+              <w:rPr>
+                <w:rFonts w:ascii="Times New Roman" w:eastAsia="Times New Roman" w:hAnsi="Times New Roman"/>
+                <w:sz w:val="24"/>
+              </w:rPr>
+              <w:t>15 minutos</w:t>
+            </w:r>
+          </w:p>
+        </w:tc>
+        <w:tc>
+          <w:tcPr>
+            <w:tcW w:w="1380" w:type="dxa"/>
+            <w:tcBorders>
+              <w:top w:val="single" w:sz="4" w:space="0" w:color="auto"/>
+              <w:left w:val="single" w:sz="4" w:space="0" w:color="auto"/>
+              <w:bottom w:val="single" w:sz="4" w:space="0" w:color="auto"/>
+              <w:right w:val="single" w:sz="4" w:space="0" w:color="auto"/>
+            </w:tcBorders>
+            <w:shd w:val="clear" w:color="auto" w:fill="auto"/>
+            <w:vAlign w:val="bottom"/>
+          </w:tcPr>
+          <w:p>
+            <w:pPr>
+              <w:spacing w:line="240" w:lineRule="atLeast"/>
+              <w:rPr>
+                <w:rFonts w:ascii="Times New Roman" w:eastAsia="Times New Roman" w:hAnsi="Times New Roman"/>
+                <w:sz w:val="24"/>
+              </w:rPr>
+            </w:pPr>
+          </w:p>
+        </w:tc>
+      </w:tr>
+      <w:tr>
+        <w:trPr>
+          <w:trHeight w:val="276"/>
+        </w:trPr>
+        <w:tc>
+          <w:tcPr>
+            <w:tcW w:w="1380" w:type="dxa"/>
+            <w:tcBorders>
+              <w:top w:val="single" w:sz="4" w:space="0" w:color="auto"/>
+              <w:left w:val="single" w:sz="8" w:space="0" w:color="auto"/>
+              <w:bottom w:val="single" w:sz="4" w:space="0" w:color="auto"/>
+              <w:right w:val="single" w:sz="4" w:space="0" w:color="auto"/>
+            </w:tcBorders>
+            <w:shd w:val="clear" w:color="auto" w:fill="auto"/>
+            <w:vAlign w:val="bottom"/>
+          </w:tcPr>
+          <w:p>
+            <w:pPr>
+              <w:spacing w:line="240" w:lineRule="atLeast"/>
+              <w:jc w:val="center"/>
+              <w:rPr>
+                <w:rFonts w:ascii="Tahoma" w:eastAsia="Tahoma" w:hAnsi="Tahoma"/>
+              </w:rPr>
+            </w:pPr>
+            <w:r>
+              <w:rPr>
+                <w:rFonts w:ascii="Tahoma" w:eastAsia="Tahoma" w:hAnsi="Tahoma"/>
+              </w:rPr>
+              <w:t>Descripción:</w:t>
+            </w:r>
+          </w:p>
+        </w:tc>
+        <w:tc>
+          <w:tcPr>
+            <w:tcW w:w="8280" w:type="dxa"/>
+            <w:gridSpan w:val="6"/>
+            <w:tcBorders>
+              <w:top w:val="single" w:sz="4" w:space="0" w:color="auto"/>
+              <w:left w:val="single" w:sz="4" w:space="0" w:color="auto"/>
+              <w:bottom w:val="single" w:sz="4" w:space="0" w:color="auto"/>
+              <w:right w:val="single" w:sz="8" w:space="0" w:color="auto"/>
+            </w:tcBorders>
+            <w:shd w:val="clear" w:color="auto" w:fill="auto"/>
+            <w:vAlign w:val="bottom"/>
+          </w:tcPr>
+          <w:p>
+            <w:pPr>
+              <w:spacing w:line="240" w:lineRule="atLeast"/>
+              <w:rPr>
+                <w:rFonts w:ascii="Times New Roman" w:eastAsia="Times New Roman" w:hAnsi="Times New Roman"/>
+                <w:sz w:val="23"/>
+              </w:rPr>
+            </w:pPr>
+            <w:r>
+              <w:rPr>
+                <w:rFonts w:ascii="Times New Roman" w:eastAsia="Times New Roman" w:hAnsi="Times New Roman"/>
+                <w:sz w:val="23"/>
+              </w:rPr>
+              <w:t xml:space="preserve"> El desorden de los </w:t>
+            </w:r>
+            <w:proofErr w:type="spellStart"/>
+            <w:r>
+              <w:rPr>
+                <w:rFonts w:ascii="Times New Roman" w:eastAsia="Times New Roman" w:hAnsi="Times New Roman"/>
+                <w:sz w:val="23"/>
+              </w:rPr>
+              <w:t>TextField</w:t>
+            </w:r>
+            <w:proofErr w:type="spellEnd"/>
+            <w:r>
+              <w:rPr>
+                <w:rFonts w:ascii="Times New Roman" w:eastAsia="Times New Roman" w:hAnsi="Times New Roman"/>
+                <w:sz w:val="23"/>
+              </w:rPr>
+              <w:t xml:space="preserve"> a la hora de la virtualización del proyecto.</w:t>
+            </w:r>
+          </w:p>
+        </w:tc>
+      </w:tr>
+      <w:tr>
+        <w:trPr>
+          <w:trHeight w:val="332"/>
+        </w:trPr>
+        <w:tc>
+          <w:tcPr>
+            <w:tcW w:w="1380" w:type="dxa"/>
+            <w:tcBorders>
+              <w:top w:val="single" w:sz="4" w:space="0" w:color="auto"/>
+              <w:left w:val="single" w:sz="4" w:space="0" w:color="auto"/>
+              <w:bottom w:val="single" w:sz="4" w:space="0" w:color="auto"/>
+              <w:right w:val="single" w:sz="4" w:space="0" w:color="auto"/>
+            </w:tcBorders>
+            <w:shd w:val="clear" w:color="auto" w:fill="auto"/>
+            <w:vAlign w:val="bottom"/>
+          </w:tcPr>
+          <w:p>
+            <w:pPr>
+              <w:spacing w:line="240" w:lineRule="atLeast"/>
+              <w:jc w:val="center"/>
+              <w:rPr>
+                <w:rFonts w:ascii="Times New Roman" w:eastAsia="Times New Roman" w:hAnsi="Times New Roman"/>
+                <w:sz w:val="24"/>
+              </w:rPr>
+            </w:pPr>
+          </w:p>
+        </w:tc>
+        <w:tc>
+          <w:tcPr>
+            <w:tcW w:w="1380" w:type="dxa"/>
+            <w:tcBorders>
+              <w:top w:val="single" w:sz="4" w:space="0" w:color="auto"/>
+              <w:left w:val="single" w:sz="4" w:space="0" w:color="auto"/>
+              <w:bottom w:val="single" w:sz="4" w:space="0" w:color="auto"/>
+              <w:right w:val="single" w:sz="4" w:space="0" w:color="auto"/>
+            </w:tcBorders>
+            <w:shd w:val="clear" w:color="auto" w:fill="auto"/>
+            <w:vAlign w:val="bottom"/>
+          </w:tcPr>
+          <w:p>
+            <w:pPr>
+              <w:spacing w:line="240" w:lineRule="atLeast"/>
+              <w:jc w:val="center"/>
+              <w:rPr>
+                <w:rFonts w:ascii="Times New Roman" w:eastAsia="Times New Roman" w:hAnsi="Times New Roman"/>
+                <w:sz w:val="24"/>
+              </w:rPr>
+            </w:pPr>
+            <w:r>
+              <w:rPr>
+                <w:rFonts w:ascii="Times New Roman" w:eastAsia="Times New Roman" w:hAnsi="Times New Roman"/>
+                <w:sz w:val="24"/>
+              </w:rPr>
+              <w:t>2</w:t>
+            </w:r>
+          </w:p>
+        </w:tc>
+        <w:tc>
+          <w:tcPr>
+            <w:tcW w:w="1380" w:type="dxa"/>
+            <w:tcBorders>
+              <w:top w:val="single" w:sz="4" w:space="0" w:color="auto"/>
+              <w:left w:val="single" w:sz="4" w:space="0" w:color="auto"/>
+              <w:bottom w:val="single" w:sz="4" w:space="0" w:color="auto"/>
+              <w:right w:val="single" w:sz="4" w:space="0" w:color="auto"/>
+            </w:tcBorders>
+            <w:shd w:val="clear" w:color="auto" w:fill="auto"/>
+            <w:vAlign w:val="bottom"/>
+          </w:tcPr>
+          <w:p>
+            <w:pPr>
+              <w:spacing w:line="240" w:lineRule="atLeast"/>
+              <w:jc w:val="center"/>
+              <w:rPr>
+                <w:rFonts w:ascii="Times New Roman" w:eastAsia="Times New Roman" w:hAnsi="Times New Roman"/>
+                <w:sz w:val="24"/>
+              </w:rPr>
+            </w:pPr>
+            <w:r>
+              <w:rPr>
+                <w:rFonts w:ascii="Times New Roman" w:eastAsia="Times New Roman" w:hAnsi="Times New Roman"/>
+                <w:sz w:val="24"/>
+              </w:rPr>
+              <w:t>100</w:t>
+            </w:r>
+          </w:p>
+        </w:tc>
+        <w:tc>
+          <w:tcPr>
+            <w:tcW w:w="1380" w:type="dxa"/>
+            <w:tcBorders>
+              <w:top w:val="single" w:sz="4" w:space="0" w:color="auto"/>
+              <w:left w:val="single" w:sz="4" w:space="0" w:color="auto"/>
+              <w:bottom w:val="single" w:sz="4" w:space="0" w:color="auto"/>
+              <w:right w:val="single" w:sz="4" w:space="0" w:color="auto"/>
+            </w:tcBorders>
+            <w:shd w:val="clear" w:color="auto" w:fill="auto"/>
+            <w:vAlign w:val="bottom"/>
+          </w:tcPr>
+          <w:p>
+            <w:pPr>
+              <w:spacing w:line="240" w:lineRule="atLeast"/>
+              <w:jc w:val="center"/>
+              <w:rPr>
+                <w:rFonts w:ascii="Times New Roman" w:eastAsia="Times New Roman" w:hAnsi="Times New Roman"/>
+                <w:sz w:val="24"/>
+              </w:rPr>
+            </w:pPr>
+            <w:r>
+              <w:rPr>
+                <w:rFonts w:ascii="Times New Roman" w:eastAsia="Times New Roman" w:hAnsi="Times New Roman"/>
+                <w:sz w:val="24"/>
+              </w:rPr>
+              <w:t>Diseño</w:t>
+            </w:r>
+          </w:p>
+        </w:tc>
+        <w:tc>
+          <w:tcPr>
+            <w:tcW w:w="1380" w:type="dxa"/>
+            <w:tcBorders>
+              <w:top w:val="single" w:sz="4" w:space="0" w:color="auto"/>
+              <w:left w:val="single" w:sz="4" w:space="0" w:color="auto"/>
+              <w:bottom w:val="single" w:sz="4" w:space="0" w:color="auto"/>
+              <w:right w:val="single" w:sz="4" w:space="0" w:color="auto"/>
+            </w:tcBorders>
+            <w:shd w:val="clear" w:color="auto" w:fill="auto"/>
+            <w:vAlign w:val="bottom"/>
+          </w:tcPr>
+          <w:p>
+            <w:pPr>
+              <w:spacing w:line="240" w:lineRule="atLeast"/>
+              <w:jc w:val="center"/>
+              <w:rPr>
+                <w:rFonts w:ascii="Times New Roman" w:eastAsia="Times New Roman" w:hAnsi="Times New Roman"/>
+                <w:sz w:val="24"/>
+              </w:rPr>
+            </w:pPr>
+            <w:r>
+              <w:rPr>
+                <w:rFonts w:ascii="Times New Roman" w:eastAsia="Times New Roman" w:hAnsi="Times New Roman"/>
+                <w:sz w:val="24"/>
+              </w:rPr>
+              <w:t>Compilación</w:t>
+            </w:r>
+          </w:p>
+        </w:tc>
+        <w:tc>
+          <w:tcPr>
+            <w:tcW w:w="1380" w:type="dxa"/>
+            <w:tcBorders>
+              <w:top w:val="single" w:sz="4" w:space="0" w:color="auto"/>
+              <w:left w:val="single" w:sz="4" w:space="0" w:color="auto"/>
+              <w:bottom w:val="single" w:sz="4" w:space="0" w:color="auto"/>
+              <w:right w:val="single" w:sz="4" w:space="0" w:color="auto"/>
+            </w:tcBorders>
+            <w:shd w:val="clear" w:color="auto" w:fill="auto"/>
+            <w:vAlign w:val="bottom"/>
+          </w:tcPr>
+          <w:p>
+            <w:pPr>
+              <w:spacing w:line="240" w:lineRule="atLeast"/>
+              <w:jc w:val="center"/>
+              <w:rPr>
+                <w:rFonts w:ascii="Times New Roman" w:eastAsia="Times New Roman" w:hAnsi="Times New Roman"/>
+                <w:sz w:val="24"/>
+              </w:rPr>
+            </w:pPr>
+            <w:r>
+              <w:rPr>
+                <w:rFonts w:ascii="Times New Roman" w:eastAsia="Times New Roman" w:hAnsi="Times New Roman"/>
+                <w:sz w:val="24"/>
+              </w:rPr>
+              <w:t>10 minutos</w:t>
+            </w:r>
+          </w:p>
+        </w:tc>
+        <w:tc>
+          <w:tcPr>
+            <w:tcW w:w="1380" w:type="dxa"/>
+            <w:tcBorders>
+              <w:top w:val="single" w:sz="4" w:space="0" w:color="auto"/>
+              <w:left w:val="single" w:sz="4" w:space="0" w:color="auto"/>
+              <w:bottom w:val="single" w:sz="4" w:space="0" w:color="auto"/>
+              <w:right w:val="single" w:sz="4" w:space="0" w:color="auto"/>
+            </w:tcBorders>
+            <w:shd w:val="clear" w:color="auto" w:fill="auto"/>
+            <w:vAlign w:val="bottom"/>
+          </w:tcPr>
+          <w:p>
+            <w:pPr>
+              <w:spacing w:line="240" w:lineRule="atLeast"/>
+              <w:jc w:val="center"/>
+              <w:rPr>
+                <w:rFonts w:ascii="Times New Roman" w:eastAsia="Times New Roman" w:hAnsi="Times New Roman"/>
+                <w:sz w:val="24"/>
+              </w:rPr>
+            </w:pPr>
+          </w:p>
+        </w:tc>
+      </w:tr>
+      <w:tr>
+        <w:trPr>
+          <w:trHeight w:val="276"/>
+        </w:trPr>
+        <w:tc>
+          <w:tcPr>
+            <w:tcW w:w="1380" w:type="dxa"/>
+            <w:tcBorders>
+              <w:top w:val="single" w:sz="4" w:space="0" w:color="auto"/>
+              <w:left w:val="single" w:sz="8" w:space="0" w:color="auto"/>
+              <w:bottom w:val="single" w:sz="4" w:space="0" w:color="auto"/>
+              <w:right w:val="single" w:sz="4" w:space="0" w:color="auto"/>
+            </w:tcBorders>
+            <w:shd w:val="clear" w:color="auto" w:fill="auto"/>
+            <w:vAlign w:val="bottom"/>
+          </w:tcPr>
+          <w:p>
+            <w:pPr>
+              <w:spacing w:line="240" w:lineRule="atLeast"/>
+              <w:jc w:val="center"/>
+              <w:rPr>
+                <w:rFonts w:ascii="Tahoma" w:eastAsia="Tahoma" w:hAnsi="Tahoma"/>
+              </w:rPr>
+            </w:pPr>
+            <w:r>
+              <w:rPr>
+                <w:rFonts w:ascii="Tahoma" w:eastAsia="Tahoma" w:hAnsi="Tahoma"/>
+              </w:rPr>
+              <w:t>Descripción:</w:t>
+            </w:r>
+          </w:p>
+        </w:tc>
+        <w:tc>
+          <w:tcPr>
+            <w:tcW w:w="8280" w:type="dxa"/>
+            <w:gridSpan w:val="6"/>
+            <w:tcBorders>
+              <w:top w:val="single" w:sz="4" w:space="0" w:color="auto"/>
+              <w:left w:val="single" w:sz="4" w:space="0" w:color="auto"/>
+              <w:bottom w:val="single" w:sz="4" w:space="0" w:color="auto"/>
+              <w:right w:val="single" w:sz="8" w:space="0" w:color="auto"/>
+            </w:tcBorders>
+            <w:shd w:val="clear" w:color="auto" w:fill="auto"/>
+            <w:vAlign w:val="bottom"/>
+          </w:tcPr>
+          <w:p>
+            <w:pPr>
+              <w:spacing w:line="240" w:lineRule="atLeast"/>
+              <w:rPr>
+                <w:rFonts w:ascii="Times New Roman" w:eastAsia="Times New Roman" w:hAnsi="Times New Roman"/>
+                <w:sz w:val="23"/>
+              </w:rPr>
+            </w:pPr>
+            <w:r>
+              <w:rPr>
+                <w:rFonts w:ascii="Times New Roman" w:eastAsia="Times New Roman" w:hAnsi="Times New Roman"/>
+                <w:sz w:val="23"/>
+              </w:rPr>
+              <w:t xml:space="preserve"> Cambios en cuanto a diseño general.</w:t>
+            </w:r>
+          </w:p>
+        </w:tc>
+      </w:tr>
+      <w:tr>
+        <w:trPr>
+          <w:trHeight w:val="332"/>
+        </w:trPr>
+        <w:tc>
+          <w:tcPr>
+            <w:tcW w:w="1380" w:type="dxa"/>
+            <w:tcBorders>
+              <w:top w:val="single" w:sz="4" w:space="0" w:color="auto"/>
+              <w:left w:val="single" w:sz="4" w:space="0" w:color="auto"/>
+              <w:bottom w:val="single" w:sz="4" w:space="0" w:color="auto"/>
+              <w:right w:val="single" w:sz="4" w:space="0" w:color="auto"/>
+            </w:tcBorders>
+            <w:shd w:val="clear" w:color="auto" w:fill="auto"/>
+            <w:vAlign w:val="bottom"/>
+          </w:tcPr>
+          <w:p>
+            <w:pPr>
+              <w:spacing w:line="240" w:lineRule="atLeast"/>
+              <w:jc w:val="center"/>
+              <w:rPr>
+                <w:rFonts w:ascii="Times New Roman" w:eastAsia="Times New Roman" w:hAnsi="Times New Roman"/>
+                <w:sz w:val="24"/>
+              </w:rPr>
+            </w:pPr>
+          </w:p>
+        </w:tc>
+        <w:tc>
+          <w:tcPr>
+            <w:tcW w:w="1380" w:type="dxa"/>
+            <w:tcBorders>
+              <w:top w:val="single" w:sz="4" w:space="0" w:color="auto"/>
+              <w:left w:val="single" w:sz="4" w:space="0" w:color="auto"/>
+              <w:bottom w:val="single" w:sz="4" w:space="0" w:color="auto"/>
+              <w:right w:val="single" w:sz="4" w:space="0" w:color="auto"/>
+            </w:tcBorders>
+            <w:shd w:val="clear" w:color="auto" w:fill="auto"/>
+            <w:vAlign w:val="bottom"/>
+          </w:tcPr>
+          <w:p>
+            <w:pPr>
+              <w:spacing w:line="240" w:lineRule="atLeast"/>
+              <w:jc w:val="center"/>
+              <w:rPr>
+                <w:rFonts w:ascii="Times New Roman" w:eastAsia="Times New Roman" w:hAnsi="Times New Roman"/>
+                <w:sz w:val="24"/>
+              </w:rPr>
+            </w:pPr>
+            <w:r>
+              <w:rPr>
+                <w:rFonts w:ascii="Times New Roman" w:eastAsia="Times New Roman" w:hAnsi="Times New Roman"/>
+                <w:sz w:val="24"/>
+              </w:rPr>
+              <w:t>3</w:t>
+            </w:r>
+          </w:p>
+        </w:tc>
+        <w:tc>
+          <w:tcPr>
+            <w:tcW w:w="1380" w:type="dxa"/>
+            <w:tcBorders>
+              <w:top w:val="single" w:sz="4" w:space="0" w:color="auto"/>
+              <w:left w:val="single" w:sz="4" w:space="0" w:color="auto"/>
+              <w:bottom w:val="single" w:sz="4" w:space="0" w:color="auto"/>
+              <w:right w:val="single" w:sz="4" w:space="0" w:color="auto"/>
+            </w:tcBorders>
+            <w:shd w:val="clear" w:color="auto" w:fill="auto"/>
+            <w:vAlign w:val="bottom"/>
+          </w:tcPr>
+          <w:p>
+            <w:pPr>
+              <w:spacing w:line="240" w:lineRule="atLeast"/>
+              <w:jc w:val="center"/>
+              <w:rPr>
+                <w:rFonts w:ascii="Times New Roman" w:eastAsia="Times New Roman" w:hAnsi="Times New Roman"/>
+                <w:sz w:val="24"/>
+              </w:rPr>
+            </w:pPr>
+            <w:r>
+              <w:rPr>
+                <w:rFonts w:ascii="Times New Roman" w:eastAsia="Times New Roman" w:hAnsi="Times New Roman"/>
+                <w:sz w:val="24"/>
+              </w:rPr>
+              <w:t>100</w:t>
+            </w:r>
+          </w:p>
+        </w:tc>
+        <w:tc>
+          <w:tcPr>
+            <w:tcW w:w="1380" w:type="dxa"/>
+            <w:tcBorders>
+              <w:top w:val="single" w:sz="4" w:space="0" w:color="auto"/>
+              <w:left w:val="single" w:sz="4" w:space="0" w:color="auto"/>
+              <w:bottom w:val="single" w:sz="4" w:space="0" w:color="auto"/>
+              <w:right w:val="single" w:sz="4" w:space="0" w:color="auto"/>
+            </w:tcBorders>
+            <w:shd w:val="clear" w:color="auto" w:fill="auto"/>
+            <w:vAlign w:val="bottom"/>
+          </w:tcPr>
+          <w:p>
+            <w:pPr>
+              <w:spacing w:line="240" w:lineRule="atLeast"/>
+              <w:jc w:val="center"/>
+              <w:rPr>
+                <w:rFonts w:ascii="Times New Roman" w:eastAsia="Times New Roman" w:hAnsi="Times New Roman"/>
+                <w:sz w:val="24"/>
+              </w:rPr>
+            </w:pPr>
+            <w:r>
+              <w:rPr>
+                <w:rFonts w:ascii="Times New Roman" w:eastAsia="Times New Roman" w:hAnsi="Times New Roman"/>
+                <w:sz w:val="24"/>
+              </w:rPr>
+              <w:t>Diseño</w:t>
+            </w:r>
+          </w:p>
+        </w:tc>
+        <w:tc>
+          <w:tcPr>
+            <w:tcW w:w="1380" w:type="dxa"/>
+            <w:tcBorders>
+              <w:top w:val="single" w:sz="4" w:space="0" w:color="auto"/>
+              <w:left w:val="single" w:sz="4" w:space="0" w:color="auto"/>
+              <w:bottom w:val="single" w:sz="4" w:space="0" w:color="auto"/>
+              <w:right w:val="single" w:sz="4" w:space="0" w:color="auto"/>
+            </w:tcBorders>
+            <w:shd w:val="clear" w:color="auto" w:fill="auto"/>
+            <w:vAlign w:val="bottom"/>
+          </w:tcPr>
+          <w:p>
+            <w:pPr>
+              <w:spacing w:line="240" w:lineRule="atLeast"/>
+              <w:jc w:val="center"/>
+              <w:rPr>
+                <w:rFonts w:ascii="Times New Roman" w:eastAsia="Times New Roman" w:hAnsi="Times New Roman"/>
+                <w:sz w:val="24"/>
+              </w:rPr>
+            </w:pPr>
+            <w:r>
+              <w:rPr>
+                <w:rFonts w:ascii="Times New Roman" w:eastAsia="Times New Roman" w:hAnsi="Times New Roman"/>
+                <w:sz w:val="24"/>
+              </w:rPr>
+              <w:t>Compilación</w:t>
+            </w:r>
+          </w:p>
+        </w:tc>
+        <w:tc>
+          <w:tcPr>
+            <w:tcW w:w="1380" w:type="dxa"/>
+            <w:tcBorders>
+              <w:top w:val="single" w:sz="4" w:space="0" w:color="auto"/>
+              <w:left w:val="single" w:sz="4" w:space="0" w:color="auto"/>
+              <w:bottom w:val="single" w:sz="4" w:space="0" w:color="auto"/>
+              <w:right w:val="single" w:sz="4" w:space="0" w:color="auto"/>
+            </w:tcBorders>
+            <w:shd w:val="clear" w:color="auto" w:fill="auto"/>
+            <w:vAlign w:val="bottom"/>
+          </w:tcPr>
+          <w:p>
+            <w:pPr>
+              <w:spacing w:line="240" w:lineRule="atLeast"/>
+              <w:jc w:val="center"/>
+              <w:rPr>
+                <w:rFonts w:ascii="Times New Roman" w:eastAsia="Times New Roman" w:hAnsi="Times New Roman"/>
+                <w:sz w:val="24"/>
+              </w:rPr>
+            </w:pPr>
+            <w:r>
+              <w:rPr>
+                <w:rFonts w:ascii="Times New Roman" w:eastAsia="Times New Roman" w:hAnsi="Times New Roman"/>
+                <w:sz w:val="24"/>
+              </w:rPr>
+              <w:t>30 minutos</w:t>
+            </w:r>
+          </w:p>
+        </w:tc>
+        <w:tc>
+          <w:tcPr>
+            <w:tcW w:w="1380" w:type="dxa"/>
+            <w:tcBorders>
+              <w:top w:val="single" w:sz="4" w:space="0" w:color="auto"/>
+              <w:left w:val="single" w:sz="4" w:space="0" w:color="auto"/>
+              <w:bottom w:val="single" w:sz="4" w:space="0" w:color="auto"/>
+              <w:right w:val="single" w:sz="4" w:space="0" w:color="auto"/>
+            </w:tcBorders>
+            <w:shd w:val="clear" w:color="auto" w:fill="auto"/>
+            <w:vAlign w:val="bottom"/>
+          </w:tcPr>
+          <w:p>
+            <w:pPr>
+              <w:spacing w:line="240" w:lineRule="atLeast"/>
+              <w:jc w:val="center"/>
+              <w:rPr>
+                <w:rFonts w:ascii="Times New Roman" w:eastAsia="Times New Roman" w:hAnsi="Times New Roman"/>
+                <w:sz w:val="24"/>
+              </w:rPr>
+            </w:pPr>
+          </w:p>
+        </w:tc>
+      </w:tr>
+    </w:tbl>
     <w:p/>
     <w:p/>
     <w:p>
@@ -3267,6 +5048,11 @@
       </w:tblBorders>
     </w:tblPr>
   </w:style>
+  <w:style w:type="character" w:customStyle="1" w:styleId="apple-converted-space">
+    <w:name w:val="apple-converted-space"/>
+    <w:basedOn w:val="Fuentedeprrafopredeter"/>
+    <w:rsid w:val="00CE7A72"/>
+  </w:style>
 </w:styles>
 </file>
 

</xml_diff>